<commit_message>
951980_1 Added the 24th rephrasing KB.
</commit_message>
<xml_diff>
--- a/KB-PDF-category/How to create a PDF file in Blazor using C#.docx
+++ b/KB-PDF-category/How to create a PDF file in Blazor using C#.docx
@@ -14,25 +14,26 @@
           <w:b/>
           <w:bCs/>
         </w:rPr>
-        <w:t>How to create a PDF file in Blazor using C#</w:t>
+        <w:t>Create PDF Files in Blazor Using C# with Syncfusion</w:t>
       </w:r>
     </w:p>
     <w:p>
       <w:r>
-        <w:t>Creating a PDF document from the scratch using </w:t>
-      </w:r>
-      <w:hyperlink r:id="rId5" w:tgtFrame="_blank" w:history="1">
+        <w:t>The</w:t>
+      </w:r>
+      <w:r>
+        <w:t xml:space="preserve"> </w:t>
+      </w:r>
+      <w:hyperlink r:id="rId5" w:history="1">
         <w:r>
           <w:rPr>
             <w:rStyle w:val="Hyperlink"/>
-            <w:b/>
-            <w:bCs/>
           </w:rPr>
           <w:t>Syncfusion .NET Core library</w:t>
         </w:r>
       </w:hyperlink>
       <w:r>
-        <w:t> is easy. This article explains how to create a PDF file in Blazor framework using C#.</w:t>
+        <w:t>, generating PDF documents in the Blazor framework becomes straightforward and efficient. This guide walks you through the process of creating PDF files from scratch in a Blazor application using C#. Follow these steps to integrate PDF functionalities into your Blazor projects.</w:t>
       </w:r>
     </w:p>
     <w:p>
@@ -43,152 +44,181 @@
         </w:rPr>
       </w:pPr>
       <w:r>
-        <w:t>Prerequisites</w:t>
-      </w:r>
-    </w:p>
-    <w:p>
-      <w:pPr>
-        <w:numPr>
-          <w:ilvl w:val="1"/>
-          <w:numId w:val="1"/>
-        </w:numPr>
-      </w:pPr>
-      <w:r>
-        <w:t>Visual Studio 2019</w:t>
-      </w:r>
-    </w:p>
-    <w:p>
-      <w:pPr>
-        <w:numPr>
-          <w:ilvl w:val="1"/>
-          <w:numId w:val="1"/>
-        </w:numPr>
-      </w:pPr>
-      <w:r>
-        <w:t>Install .NET Core SDK 6.0 (</w:t>
-      </w:r>
-      <w:hyperlink r:id="rId6" w:tgtFrame="_blank" w:history="1">
-        <w:r>
-          <w:rPr>
-            <w:rStyle w:val="Hyperlink"/>
-            <w:b/>
-            <w:bCs/>
-          </w:rPr>
-          <w:t>https://dotnet.microsoft.com/en-us/download/dotnet/6.0</w:t>
-        </w:r>
-      </w:hyperlink>
-      <w:r>
-        <w:t>)</w:t>
-      </w:r>
-    </w:p>
-    <w:p>
-      <w:r>
-        <w:t>Creating a Blazor project</w:t>
-      </w:r>
-    </w:p>
-    <w:p>
-      <w:pPr>
-        <w:numPr>
-          <w:ilvl w:val="0"/>
-          <w:numId w:val="2"/>
-        </w:numPr>
-      </w:pPr>
-      <w:r>
-        <w:t>Enable Visual Studio to use preview SDKs:</w:t>
-      </w:r>
-    </w:p>
-    <w:p>
-      <w:pPr>
-        <w:numPr>
-          <w:ilvl w:val="0"/>
-          <w:numId w:val="3"/>
-        </w:numPr>
-      </w:pPr>
-      <w:r>
-        <w:t>Open Tools &gt; Options in the menu bar.</w:t>
-      </w:r>
-    </w:p>
-    <w:p>
-      <w:pPr>
-        <w:numPr>
-          <w:ilvl w:val="0"/>
-          <w:numId w:val="3"/>
-        </w:numPr>
-      </w:pPr>
-      <w:r>
-        <w:t>Open the </w:t>
-      </w:r>
-      <w:r>
         <w:rPr>
           <w:b/>
           <w:bCs/>
         </w:rPr>
-        <w:t>Projects and Solutions</w:t>
-      </w:r>
-      <w:r>
-        <w:t> node. Open the .NET Core tab.</w:t>
+        <w:t>Prerequisites:</w:t>
       </w:r>
     </w:p>
     <w:p>
       <w:pPr>
+        <w:pStyle w:val="ListParagraph"/>
         <w:numPr>
           <w:ilvl w:val="0"/>
-          <w:numId w:val="3"/>
+          <w:numId w:val="16"/>
         </w:numPr>
       </w:pPr>
       <w:r>
-        <w:t>Check the box for </w:t>
-      </w:r>
+        <w:t>Visual Studio 20</w:t>
+      </w:r>
+      <w:r>
+        <w:t>22</w:t>
+      </w:r>
+    </w:p>
+    <w:p>
+      <w:pPr>
+        <w:pStyle w:val="ListParagraph"/>
+        <w:numPr>
+          <w:ilvl w:val="0"/>
+          <w:numId w:val="16"/>
+        </w:numPr>
+      </w:pPr>
+      <w:r>
+        <w:t xml:space="preserve">.NET Core SDK </w:t>
+      </w:r>
+      <w:r>
+        <w:t>8</w:t>
+      </w:r>
+      <w:r>
+        <w:t xml:space="preserve">.0: Download from </w:t>
+      </w:r>
+      <w:hyperlink r:id="rId6" w:history="1">
+        <w:r>
+          <w:rPr>
+            <w:rStyle w:val="Hyperlink"/>
+          </w:rPr>
+          <w:t>here</w:t>
+        </w:r>
+      </w:hyperlink>
+    </w:p>
+    <w:p>
       <w:r>
         <w:rPr>
           <w:b/>
           <w:bCs/>
         </w:rPr>
-        <w:t>Use previews of the .NET Core SDK</w:t>
-      </w:r>
-      <w:r>
-        <w:t>. Select OK.</w:t>
+        <w:t>Creating a Blazor PDF Project</w:t>
+      </w:r>
+      <w:r>
+        <w:t>:</w:t>
       </w:r>
     </w:p>
     <w:p>
-      <w:pPr>
-        <w:numPr>
-          <w:ilvl w:val="0"/>
-          <w:numId w:val="4"/>
-        </w:numPr>
-      </w:pPr>
-      <w:r>
-        <w:t xml:space="preserve">Restart </w:t>
-      </w:r>
-      <w:proofErr w:type="gramStart"/>
-      <w:r>
-        <w:t>the Visual</w:t>
-      </w:r>
-      <w:proofErr w:type="gramEnd"/>
-      <w:r>
-        <w:t xml:space="preserve"> Studio 2019.</w:t>
+      <w:r>
+        <w:t>1.</w:t>
+      </w:r>
+      <w:r>
+        <w:t>Enable Visual Studio Preview SDKs:</w:t>
       </w:r>
     </w:p>
     <w:p>
-      <w:pPr>
-        <w:numPr>
-          <w:ilvl w:val="0"/>
-          <w:numId w:val="4"/>
-        </w:numPr>
-      </w:pPr>
-      <w:proofErr w:type="gramStart"/>
-      <w:r>
-        <w:t>Create</w:t>
-      </w:r>
-      <w:proofErr w:type="gramEnd"/>
-      <w:r>
-        <w:t xml:space="preserve"> a new project</w:t>
+      <w:r>
+        <w:t xml:space="preserve">* </w:t>
+      </w:r>
+      <w:r>
+        <w:t xml:space="preserve">Navigate to </w:t>
+      </w:r>
+      <w:r>
+        <w:rPr>
+          <w:b/>
+          <w:bCs/>
+        </w:rPr>
+        <w:t>Tools &gt; Options</w:t>
+      </w:r>
+      <w:r>
+        <w:t>.</w:t>
       </w:r>
     </w:p>
     <w:p>
       <w:r>
+        <w:t xml:space="preserve">* </w:t>
+      </w:r>
+      <w:r>
+        <w:t xml:space="preserve">Go to </w:t>
+      </w:r>
+      <w:r>
+        <w:rPr>
+          <w:b/>
+          <w:bCs/>
+        </w:rPr>
+        <w:t>Projects and Solutions &gt; .NET</w:t>
+      </w:r>
+      <w:r>
+        <w:t xml:space="preserve"> Core tab.</w:t>
+      </w:r>
+    </w:p>
+    <w:p>
+      <w:r>
+        <w:t xml:space="preserve">* </w:t>
+      </w:r>
+      <w:r>
+        <w:t xml:space="preserve">Check Use previews of the </w:t>
+      </w:r>
+      <w:r>
+        <w:rPr>
+          <w:b/>
+          <w:bCs/>
+        </w:rPr>
+        <w:t>.NET Core SDK</w:t>
+      </w:r>
+      <w:r>
+        <w:t xml:space="preserve"> and click </w:t>
+      </w:r>
+      <w:r>
+        <w:rPr>
+          <w:b/>
+          <w:bCs/>
+        </w:rPr>
+        <w:t>OK</w:t>
+      </w:r>
+      <w:r>
+        <w:t>.</w:t>
+      </w:r>
+    </w:p>
+    <w:p>
+      <w:r>
+        <w:t xml:space="preserve">* </w:t>
+      </w:r>
+      <w:r>
+        <w:t>Restart Visual Studio 20</w:t>
+      </w:r>
+      <w:r>
+        <w:t>22</w:t>
+      </w:r>
+      <w:r>
+        <w:t>.</w:t>
+      </w:r>
+    </w:p>
+    <w:p>
+      <w:r>
+        <w:t xml:space="preserve">2. </w:t>
+      </w:r>
+      <w:r>
+        <w:rPr>
+          <w:b/>
+          <w:bCs/>
+        </w:rPr>
+        <w:t>Initialize a Blazor Project</w:t>
+      </w:r>
+      <w:r>
+        <w:t>:</w:t>
+      </w:r>
+      <w:r>
+        <w:t xml:space="preserve"> </w:t>
+      </w:r>
+      <w:r>
+        <w:t>Select Blazor App, then click Next.</w:t>
+      </w:r>
+    </w:p>
+    <w:p>
+      <w:r>
+        <w:rPr>
+          <w:noProof/>
+        </w:rPr>
+        <w:lastRenderedPageBreak/>
         <w:drawing>
-          <wp:inline distT="0" distB="0" distL="0" distR="0" wp14:anchorId="53B88A2F" wp14:editId="2FEC9B32">
+          <wp:inline distT="0" distB="0" distL="0" distR="0" wp14:anchorId="53B88A2F" wp14:editId="10A7257B">
             <wp:extent cx="5943600" cy="3954780"/>
             <wp:effectExtent l="0" t="0" r="0" b="7620"/>
             <wp:docPr id="115369327" name="Picture 10" descr="Create a new Blazor project"/>
@@ -238,86 +268,9 @@
       </w:r>
     </w:p>
     <w:p>
-      <w:pPr>
-        <w:numPr>
-          <w:ilvl w:val="0"/>
-          <w:numId w:val="5"/>
-        </w:numPr>
-      </w:pPr>
-      <w:r>
-        <w:lastRenderedPageBreak/>
-        <w:t>Select </w:t>
-      </w:r>
-      <w:r>
-        <w:rPr>
-          <w:b/>
-          <w:bCs/>
-        </w:rPr>
-        <w:t>Blazor App</w:t>
-      </w:r>
-      <w:r>
-        <w:t>. Select Next.</w:t>
-      </w:r>
-    </w:p>
-    <w:p>
-      <w:r>
-        <w:drawing>
-          <wp:inline distT="0" distB="0" distL="0" distR="0" wp14:anchorId="699A0BEE" wp14:editId="45DC4FC2">
-            <wp:extent cx="5943600" cy="3169920"/>
-            <wp:effectExtent l="0" t="0" r="0" b="0"/>
-            <wp:docPr id="403903742" name="Picture 9" descr="Set project name and location"/>
-            <wp:cNvGraphicFramePr>
-              <a:graphicFrameLocks xmlns:a="http://schemas.openxmlformats.org/drawingml/2006/main" noChangeAspect="1"/>
-            </wp:cNvGraphicFramePr>
-            <a:graphic xmlns:a="http://schemas.openxmlformats.org/drawingml/2006/main">
-              <a:graphicData uri="http://schemas.openxmlformats.org/drawingml/2006/picture">
-                <pic:pic xmlns:pic="http://schemas.openxmlformats.org/drawingml/2006/picture">
-                  <pic:nvPicPr>
-                    <pic:cNvPr id="0" name="Picture 27" descr="Set project name and location"/>
-                    <pic:cNvPicPr>
-                      <a:picLocks noChangeAspect="1" noChangeArrowheads="1"/>
-                    </pic:cNvPicPr>
-                  </pic:nvPicPr>
-                  <pic:blipFill>
-                    <a:blip r:embed="rId8" cstate="print">
-                      <a:extLst>
-                        <a:ext uri="{28A0092B-C50C-407E-A947-70E740481C1C}">
-                          <a14:useLocalDpi xmlns:a14="http://schemas.microsoft.com/office/drawing/2010/main" val="0"/>
-                        </a:ext>
-                      </a:extLst>
-                    </a:blip>
-                    <a:srcRect/>
-                    <a:stretch>
-                      <a:fillRect/>
-                    </a:stretch>
-                  </pic:blipFill>
-                  <pic:spPr bwMode="auto">
-                    <a:xfrm>
-                      <a:off x="0" y="0"/>
-                      <a:ext cx="5943600" cy="3169920"/>
-                    </a:xfrm>
-                    <a:prstGeom prst="rect">
-                      <a:avLst/>
-                    </a:prstGeom>
-                    <a:noFill/>
-                    <a:ln>
-                      <a:noFill/>
-                    </a:ln>
-                  </pic:spPr>
-                </pic:pic>
-              </a:graphicData>
-            </a:graphic>
-          </wp:inline>
-        </w:drawing>
-      </w:r>
-    </w:p>
-    <w:p>
-      <w:pPr>
-        <w:numPr>
-          <w:ilvl w:val="0"/>
-          <w:numId w:val="6"/>
-        </w:numPr>
-      </w:pPr>
+      <w:r>
+        <w:t>*</w:t>
+      </w:r>
       <w:r>
         <w:t>Select </w:t>
       </w:r>
@@ -344,8 +297,12 @@
     </w:p>
     <w:p>
       <w:r>
+        <w:rPr>
+          <w:noProof/>
+        </w:rPr>
+        <w:lastRenderedPageBreak/>
         <w:drawing>
-          <wp:inline distT="0" distB="0" distL="0" distR="0" wp14:anchorId="55C8A804" wp14:editId="50BB8B50">
+          <wp:inline distT="0" distB="0" distL="0" distR="0" wp14:anchorId="55C8A804" wp14:editId="3B066F0E">
             <wp:extent cx="5943600" cy="3931920"/>
             <wp:effectExtent l="0" t="0" r="0" b="0"/>
             <wp:docPr id="76536876" name="Picture 8" descr="Select Project Type"/>
@@ -362,7 +319,7 @@
                     </pic:cNvPicPr>
                   </pic:nvPicPr>
                   <pic:blipFill>
-                    <a:blip r:embed="rId9" cstate="print">
+                    <a:blip r:embed="rId8" cstate="print">
                       <a:extLst>
                         <a:ext uri="{28A0092B-C50C-407E-A947-70E740481C1C}">
                           <a14:useLocalDpi xmlns:a14="http://schemas.microsoft.com/office/drawing/2010/main" val="0"/>
@@ -396,53 +353,52 @@
     </w:p>
     <w:p>
       <w:r>
-        <w:t>Creating a PDF file in Blazor</w:t>
-      </w:r>
-    </w:p>
-    <w:p>
-      <w:pPr>
-        <w:numPr>
-          <w:ilvl w:val="0"/>
-          <w:numId w:val="7"/>
-        </w:numPr>
-      </w:pPr>
-      <w:r>
-        <w:lastRenderedPageBreak/>
-        <w:t>To create a PDF file, install </w:t>
-      </w:r>
-      <w:proofErr w:type="spellStart"/>
-      <w:r>
-        <w:fldChar w:fldCharType="begin"/>
-      </w:r>
-      <w:r>
-        <w:instrText>HYPERLINK "https://www.nuget.org/packages/Syncfusion.Pdf.Net.Core/" \t "_blank"</w:instrText>
-      </w:r>
-      <w:r>
-        <w:fldChar w:fldCharType="separate"/>
+        <w:t>2.</w:t>
+      </w:r>
+      <w:r>
+        <w:t xml:space="preserve"> </w:t>
       </w:r>
       <w:r>
         <w:rPr>
-          <w:rStyle w:val="Hyperlink"/>
           <w:b/>
           <w:bCs/>
         </w:rPr>
-        <w:t>Syncfusion.PDF.Net.Core</w:t>
-      </w:r>
-      <w:proofErr w:type="spellEnd"/>
-      <w:r>
-        <w:fldChar w:fldCharType="end"/>
-      </w:r>
-      <w:r>
-        <w:t> to the Blazor project.</w:t>
+        <w:t>Install Package</w:t>
+      </w:r>
+      <w:r>
+        <w:t>:</w:t>
+      </w:r>
+      <w:r>
+        <w:t xml:space="preserve"> </w:t>
+      </w:r>
+      <w:r>
+        <w:t xml:space="preserve">Add the </w:t>
+      </w:r>
+      <w:hyperlink r:id="rId9" w:history="1">
+        <w:proofErr w:type="spellStart"/>
+        <w:r>
+          <w:rPr>
+            <w:rStyle w:val="Hyperlink"/>
+          </w:rPr>
+          <w:t>Syncfusion.PDF.Net.Core</w:t>
+        </w:r>
+        <w:proofErr w:type="spellEnd"/>
+      </w:hyperlink>
+      <w:r>
+        <w:t xml:space="preserve"> package to your Blazor project.</w:t>
       </w:r>
     </w:p>
+    <w:p/>
     <w:p>
       <w:r>
+        <w:rPr>
+          <w:noProof/>
+        </w:rPr>
         <w:drawing>
-          <wp:inline distT="0" distB="0" distL="0" distR="0" wp14:anchorId="0DE27347" wp14:editId="493410CC">
-            <wp:extent cx="5852160" cy="1546860"/>
-            <wp:effectExtent l="0" t="0" r="0" b="0"/>
-            <wp:docPr id="84441852" name="Picture 7" descr="Syncfusion PDF NuGet Reference"/>
+          <wp:inline distT="0" distB="0" distL="0" distR="0" wp14:anchorId="0723E843" wp14:editId="1E1508A6">
+            <wp:extent cx="5943600" cy="2981325"/>
+            <wp:effectExtent l="0" t="0" r="0" b="9525"/>
+            <wp:docPr id="1916199087" name="Picture 1" descr="Install NuGet package"/>
             <wp:cNvGraphicFramePr>
               <a:graphicFrameLocks xmlns:a="http://schemas.openxmlformats.org/drawingml/2006/main" noChangeAspect="1"/>
             </wp:cNvGraphicFramePr>
@@ -450,7 +406,7 @@
               <a:graphicData uri="http://schemas.openxmlformats.org/drawingml/2006/picture">
                 <pic:pic xmlns:pic="http://schemas.openxmlformats.org/drawingml/2006/picture">
                   <pic:nvPicPr>
-                    <pic:cNvPr id="0" name="Picture 29" descr="Syncfusion PDF NuGet Reference"/>
+                    <pic:cNvPr id="0" name="Picture 1" descr="Install NuGet package"/>
                     <pic:cNvPicPr>
                       <a:picLocks noChangeAspect="1" noChangeArrowheads="1"/>
                     </pic:cNvPicPr>
@@ -471,7 +427,7 @@
                   <pic:spPr bwMode="auto">
                     <a:xfrm>
                       <a:off x="0" y="0"/>
-                      <a:ext cx="5852160" cy="1546860"/>
+                      <a:ext cx="5943600" cy="2981325"/>
                     </a:xfrm>
                     <a:prstGeom prst="rect">
                       <a:avLst/>
@@ -489,2487 +445,743 @@
       </w:r>
     </w:p>
     <w:p>
-      <w:pPr>
-        <w:numPr>
-          <w:ilvl w:val="0"/>
-          <w:numId w:val="8"/>
-        </w:numPr>
-      </w:pPr>
+      <w:r>
+        <w:t>3.</w:t>
+      </w:r>
       <w:r>
         <w:t xml:space="preserve">Add the following namespace in the </w:t>
       </w:r>
       <w:proofErr w:type="spellStart"/>
-      <w:r>
-        <w:t>Index.razor</w:t>
-      </w:r>
-      <w:proofErr w:type="spellEnd"/>
-      <w:r>
-        <w:t xml:space="preserve"> to create a PDF document from </w:t>
-      </w:r>
-      <w:proofErr w:type="gramStart"/>
-      <w:r>
-        <w:t>the scratch</w:t>
-      </w:r>
-      <w:proofErr w:type="gramEnd"/>
-      <w:r>
-        <w:t>.</w:t>
-      </w:r>
-    </w:p>
-    <w:p>
-      <w:pPr>
-        <w:numPr>
-          <w:ilvl w:val="0"/>
-          <w:numId w:val="8"/>
-        </w:numPr>
-      </w:pPr>
-      <w:proofErr w:type="gramStart"/>
-      <w:r>
-        <w:t>@using</w:t>
-      </w:r>
-      <w:proofErr w:type="gramEnd"/>
-      <w:r>
-        <w:t xml:space="preserve"> </w:t>
-      </w:r>
-      <w:proofErr w:type="spellStart"/>
-      <w:r>
-        <w:t>Syncfusion.</w:t>
-      </w:r>
-      <w:proofErr w:type="gramStart"/>
-      <w:r>
-        <w:t>Pdf</w:t>
-      </w:r>
-      <w:proofErr w:type="spellEnd"/>
-      <w:r>
-        <w:t>;</w:t>
-      </w:r>
-      <w:proofErr w:type="gramEnd"/>
-    </w:p>
-    <w:p>
-      <w:pPr>
-        <w:numPr>
-          <w:ilvl w:val="0"/>
-          <w:numId w:val="8"/>
-        </w:numPr>
-      </w:pPr>
-      <w:proofErr w:type="gramStart"/>
-      <w:r>
-        <w:t>@using</w:t>
-      </w:r>
-      <w:proofErr w:type="gramEnd"/>
-      <w:r>
-        <w:t xml:space="preserve"> </w:t>
-      </w:r>
-      <w:proofErr w:type="spellStart"/>
-      <w:proofErr w:type="gramStart"/>
-      <w:r>
-        <w:t>Syncfusion.Pdf.Graphics</w:t>
-      </w:r>
-      <w:proofErr w:type="spellEnd"/>
-      <w:proofErr w:type="gramEnd"/>
-      <w:r>
-        <w:t>;</w:t>
-      </w:r>
-    </w:p>
-    <w:p>
-      <w:pPr>
-        <w:numPr>
-          <w:ilvl w:val="0"/>
-          <w:numId w:val="8"/>
-        </w:numPr>
-      </w:pPr>
-      <w:proofErr w:type="gramStart"/>
-      <w:r>
-        <w:t>@using</w:t>
-      </w:r>
-      <w:proofErr w:type="gramEnd"/>
-      <w:r>
-        <w:t xml:space="preserve"> </w:t>
-      </w:r>
-      <w:proofErr w:type="gramStart"/>
-      <w:r>
-        <w:t>System.IO;</w:t>
-      </w:r>
-      <w:proofErr w:type="gramEnd"/>
-    </w:p>
-    <w:p>
-      <w:pPr>
-        <w:numPr>
-          <w:ilvl w:val="0"/>
-          <w:numId w:val="8"/>
-        </w:numPr>
-      </w:pPr>
-      <w:proofErr w:type="gramStart"/>
-      <w:r>
-        <w:t>@inject</w:t>
-      </w:r>
-      <w:proofErr w:type="gramEnd"/>
-      <w:r>
-        <w:t xml:space="preserve"> </w:t>
-      </w:r>
-      <w:proofErr w:type="spellStart"/>
-      <w:proofErr w:type="gramStart"/>
-      <w:r>
-        <w:t>Microsoft.JSInterop.IJSRuntime</w:t>
-      </w:r>
-      <w:proofErr w:type="spellEnd"/>
-      <w:proofErr w:type="gramEnd"/>
-      <w:r>
-        <w:t xml:space="preserve"> JS</w:t>
-      </w:r>
-    </w:p>
-    <w:p>
-      <w:pPr>
-        <w:numPr>
-          <w:ilvl w:val="0"/>
-          <w:numId w:val="9"/>
-        </w:numPr>
-      </w:pPr>
-      <w:r>
-        <w:t>Add a button and hook the click event function.</w:t>
-      </w:r>
-    </w:p>
-    <w:p>
-      <w:pPr>
-        <w:numPr>
-          <w:ilvl w:val="0"/>
-          <w:numId w:val="9"/>
-        </w:numPr>
-      </w:pPr>
-      <w:r>
-        <w:t>&lt;</w:t>
-      </w:r>
       <w:r>
         <w:rPr>
           <w:b/>
           <w:bCs/>
         </w:rPr>
-        <w:t>button</w:t>
-      </w:r>
-      <w:r>
-        <w:t xml:space="preserve"> class="</w:t>
-      </w:r>
-      <w:proofErr w:type="spellStart"/>
-      <w:r>
-        <w:t>btn</w:t>
+        <w:t>Index.razor</w:t>
       </w:r>
       <w:proofErr w:type="spellEnd"/>
       <w:r>
-        <w:t xml:space="preserve"> </w:t>
-      </w:r>
-      <w:proofErr w:type="spellStart"/>
-      <w:r>
-        <w:t>btn</w:t>
-      </w:r>
-      <w:proofErr w:type="spellEnd"/>
-      <w:r>
-        <w:t>-</w:t>
-      </w:r>
-      <w:proofErr w:type="gramStart"/>
-      <w:r>
-        <w:t>primary" @</w:t>
-      </w:r>
-      <w:proofErr w:type="gramEnd"/>
+        <w:t xml:space="preserve"> to create a PDF document </w:t>
+      </w:r>
+      <w:r>
+        <w:t>.</w:t>
+      </w:r>
+    </w:p>
+    <w:tbl>
+      <w:tblPr>
+        <w:tblStyle w:val="TableGrid"/>
+        <w:tblW w:w="0" w:type="auto"/>
+        <w:tblLook w:val="04A0" w:firstRow="1" w:lastRow="0" w:firstColumn="1" w:lastColumn="0" w:noHBand="0" w:noVBand="1"/>
+      </w:tblPr>
+      <w:tblGrid>
+        <w:gridCol w:w="9350"/>
+      </w:tblGrid>
+      <w:tr>
+        <w:tc>
+          <w:tcPr>
+            <w:tcW w:w="9350" w:type="dxa"/>
+          </w:tcPr>
+          <w:p>
+            <w:r>
+              <w:lastRenderedPageBreak/>
+              <w:t xml:space="preserve">@using </w:t>
+            </w:r>
+            <w:proofErr w:type="spellStart"/>
+            <w:r>
+              <w:t>Syncfusion.Pdf</w:t>
+            </w:r>
+            <w:proofErr w:type="spellEnd"/>
+            <w:r>
+              <w:t>;</w:t>
+            </w:r>
+          </w:p>
+          <w:p>
+            <w:r>
+              <w:t xml:space="preserve"> @using </w:t>
+            </w:r>
+            <w:proofErr w:type="spellStart"/>
+            <w:r>
+              <w:t>Syncfusion.Pdf.Graphics</w:t>
+            </w:r>
+            <w:proofErr w:type="spellEnd"/>
+            <w:r>
+              <w:t xml:space="preserve">; </w:t>
+            </w:r>
+          </w:p>
+          <w:p>
+            <w:r>
+              <w:t xml:space="preserve">@using System.IO; </w:t>
+            </w:r>
+          </w:p>
+          <w:p>
+            <w:r>
+              <w:t xml:space="preserve">@inject </w:t>
+            </w:r>
+            <w:proofErr w:type="spellStart"/>
+            <w:r>
+              <w:t>Microsoft.JSInterop.IJSRuntime</w:t>
+            </w:r>
+            <w:proofErr w:type="spellEnd"/>
+            <w:r>
+              <w:t xml:space="preserve"> JS</w:t>
+            </w:r>
+          </w:p>
+        </w:tc>
+      </w:tr>
+    </w:tbl>
+    <w:p/>
+    <w:p>
+      <w:r>
+        <w:t>4.</w:t>
+      </w:r>
+      <w:r>
+        <w:t>Add a button and hook the click event function.</w:t>
+      </w:r>
+    </w:p>
+    <w:tbl>
+      <w:tblPr>
+        <w:tblStyle w:val="TableGrid"/>
+        <w:tblW w:w="0" w:type="auto"/>
+        <w:tblLook w:val="04A0" w:firstRow="1" w:lastRow="0" w:firstColumn="1" w:lastColumn="0" w:noHBand="0" w:noVBand="1"/>
+      </w:tblPr>
+      <w:tblGrid>
+        <w:gridCol w:w="9350"/>
+      </w:tblGrid>
+      <w:tr>
+        <w:tc>
+          <w:tcPr>
+            <w:tcW w:w="9350" w:type="dxa"/>
+          </w:tcPr>
+          <w:p>
+            <w:r>
+              <w:t>&lt;button class="</w:t>
+            </w:r>
+            <w:proofErr w:type="spellStart"/>
+            <w:r>
+              <w:t>btn</w:t>
+            </w:r>
+            <w:proofErr w:type="spellEnd"/>
+            <w:r>
+              <w:t xml:space="preserve"> </w:t>
+            </w:r>
+            <w:proofErr w:type="spellStart"/>
+            <w:r>
+              <w:t>btn</w:t>
+            </w:r>
+            <w:proofErr w:type="spellEnd"/>
+            <w:r>
+              <w:t>-primary" @onclick="@CreatePDF"&gt;Create PDF&lt;/button&gt;</w:t>
+            </w:r>
+          </w:p>
+        </w:tc>
+      </w:tr>
+    </w:tbl>
+    <w:p/>
+    <w:p>
+      <w:r>
+        <w:t>5.</w:t>
+      </w:r>
+      <w:r>
+        <w:t>Add the following code to create a PDF file in Blazor. </w:t>
+      </w:r>
+    </w:p>
+    <w:tbl>
+      <w:tblPr>
+        <w:tblStyle w:val="TableGrid"/>
+        <w:tblW w:w="0" w:type="auto"/>
+        <w:tblLook w:val="04A0" w:firstRow="1" w:lastRow="0" w:firstColumn="1" w:lastColumn="0" w:noHBand="0" w:noVBand="1"/>
+      </w:tblPr>
+      <w:tblGrid>
+        <w:gridCol w:w="9350"/>
+      </w:tblGrid>
+      <w:tr>
+        <w:tc>
+          <w:tcPr>
+            <w:tcW w:w="9350" w:type="dxa"/>
+          </w:tcPr>
+          <w:p>
+            <w:r>
+              <w:t>@code {</w:t>
+            </w:r>
+          </w:p>
+          <w:p>
+            <w:r>
+              <w:t xml:space="preserve">    void </w:t>
+            </w:r>
+            <w:proofErr w:type="spellStart"/>
+            <w:r>
+              <w:t>CreatePDF</w:t>
+            </w:r>
+            <w:proofErr w:type="spellEnd"/>
+            <w:r>
+              <w:t>()</w:t>
+            </w:r>
+          </w:p>
+          <w:p>
+            <w:r>
+              <w:t xml:space="preserve">    {</w:t>
+            </w:r>
+          </w:p>
+          <w:p>
+            <w:r>
+              <w:t xml:space="preserve">        // Create a new PDF document</w:t>
+            </w:r>
+          </w:p>
+          <w:p>
+            <w:r>
+              <w:t xml:space="preserve">        </w:t>
+            </w:r>
+            <w:proofErr w:type="spellStart"/>
+            <w:r>
+              <w:t>PdfDocument</w:t>
+            </w:r>
+            <w:proofErr w:type="spellEnd"/>
+            <w:r>
+              <w:t xml:space="preserve"> document = new </w:t>
+            </w:r>
+            <w:proofErr w:type="spellStart"/>
+            <w:r>
+              <w:t>PdfDocument</w:t>
+            </w:r>
+            <w:proofErr w:type="spellEnd"/>
+            <w:r>
+              <w:t>();</w:t>
+            </w:r>
+          </w:p>
+          <w:p/>
+          <w:p>
+            <w:r>
+              <w:t xml:space="preserve">        // Add a page to the document</w:t>
+            </w:r>
+          </w:p>
+          <w:p>
+            <w:r>
+              <w:t xml:space="preserve">        </w:t>
+            </w:r>
+            <w:proofErr w:type="spellStart"/>
+            <w:r>
+              <w:t>PdfPage</w:t>
+            </w:r>
+            <w:proofErr w:type="spellEnd"/>
+            <w:r>
+              <w:t xml:space="preserve"> page = </w:t>
+            </w:r>
+            <w:proofErr w:type="spellStart"/>
+            <w:r>
+              <w:t>document.Pages.Add</w:t>
+            </w:r>
+            <w:proofErr w:type="spellEnd"/>
+            <w:r>
+              <w:t>();</w:t>
+            </w:r>
+          </w:p>
+          <w:p/>
+          <w:p>
+            <w:r>
+              <w:t xml:space="preserve">        // Create PDF graphics for the page</w:t>
+            </w:r>
+          </w:p>
+          <w:p>
+            <w:r>
+              <w:t xml:space="preserve">        </w:t>
+            </w:r>
+            <w:proofErr w:type="spellStart"/>
+            <w:r>
+              <w:t>PdfGraphics</w:t>
+            </w:r>
+            <w:proofErr w:type="spellEnd"/>
+            <w:r>
+              <w:t xml:space="preserve"> graphics = </w:t>
+            </w:r>
+            <w:proofErr w:type="spellStart"/>
+            <w:r>
+              <w:t>page.Graphics</w:t>
+            </w:r>
+            <w:proofErr w:type="spellEnd"/>
+            <w:r>
+              <w:t>;</w:t>
+            </w:r>
+          </w:p>
+          <w:p/>
+          <w:p>
+            <w:r>
+              <w:t xml:space="preserve">        // Set the standard font</w:t>
+            </w:r>
+          </w:p>
+          <w:p>
+            <w:r>
+              <w:t xml:space="preserve">        </w:t>
+            </w:r>
+            <w:proofErr w:type="spellStart"/>
+            <w:r>
+              <w:t>PdfFont</w:t>
+            </w:r>
+            <w:proofErr w:type="spellEnd"/>
+            <w:r>
+              <w:t xml:space="preserve"> font = new </w:t>
+            </w:r>
+            <w:proofErr w:type="spellStart"/>
+            <w:r>
+              <w:t>PdfStandardFont</w:t>
+            </w:r>
+            <w:proofErr w:type="spellEnd"/>
+            <w:r>
+              <w:t>(</w:t>
+            </w:r>
+            <w:proofErr w:type="spellStart"/>
+            <w:r>
+              <w:t>PdfFontFamily.Helvetica</w:t>
+            </w:r>
+            <w:proofErr w:type="spellEnd"/>
+            <w:r>
+              <w:t>, 20);</w:t>
+            </w:r>
+          </w:p>
+          <w:p/>
+          <w:p>
+            <w:r>
+              <w:t xml:space="preserve">        // Draw the text</w:t>
+            </w:r>
+          </w:p>
+          <w:p>
+            <w:r>
+              <w:t xml:space="preserve">        </w:t>
+            </w:r>
+            <w:proofErr w:type="spellStart"/>
+            <w:r>
+              <w:t>graphics.DrawString</w:t>
+            </w:r>
+            <w:proofErr w:type="spellEnd"/>
+            <w:r>
+              <w:t xml:space="preserve">("Hello World!", font, </w:t>
+            </w:r>
+            <w:proofErr w:type="spellStart"/>
+            <w:r>
+              <w:t>PdfBrushes.Black</w:t>
+            </w:r>
+            <w:proofErr w:type="spellEnd"/>
+            <w:r>
+              <w:t xml:space="preserve">, new </w:t>
+            </w:r>
+            <w:proofErr w:type="spellStart"/>
+            <w:r>
+              <w:t>Syncfusion.Drawing.PointF</w:t>
+            </w:r>
+            <w:proofErr w:type="spellEnd"/>
+            <w:r>
+              <w:t>(0, 0));</w:t>
+            </w:r>
+          </w:p>
+          <w:p/>
+          <w:p>
+            <w:r>
+              <w:t xml:space="preserve">        // Save the PDF to a </w:t>
+            </w:r>
+            <w:proofErr w:type="spellStart"/>
+            <w:r>
+              <w:t>MemoryStream</w:t>
+            </w:r>
+            <w:proofErr w:type="spellEnd"/>
+          </w:p>
+          <w:p>
+            <w:r>
+              <w:t xml:space="preserve">        </w:t>
+            </w:r>
+            <w:proofErr w:type="spellStart"/>
+            <w:r>
+              <w:t>MemoryStream</w:t>
+            </w:r>
+            <w:proofErr w:type="spellEnd"/>
+            <w:r>
+              <w:t xml:space="preserve"> stream = new </w:t>
+            </w:r>
+            <w:proofErr w:type="spellStart"/>
+            <w:r>
+              <w:t>MemoryStream</w:t>
+            </w:r>
+            <w:proofErr w:type="spellEnd"/>
+            <w:r>
+              <w:t>();</w:t>
+            </w:r>
+          </w:p>
+          <w:p>
+            <w:r>
+              <w:t xml:space="preserve">        </w:t>
+            </w:r>
+            <w:proofErr w:type="spellStart"/>
+            <w:r>
+              <w:t>document.Save</w:t>
+            </w:r>
+            <w:proofErr w:type="spellEnd"/>
+            <w:r>
+              <w:t>(stream);</w:t>
+            </w:r>
+          </w:p>
+          <w:p>
+            <w:r>
+              <w:t xml:space="preserve">        </w:t>
+            </w:r>
+            <w:proofErr w:type="spellStart"/>
+            <w:r>
+              <w:t>document.Close</w:t>
+            </w:r>
+            <w:proofErr w:type="spellEnd"/>
+            <w:r>
+              <w:t>(true);</w:t>
+            </w:r>
+          </w:p>
+          <w:p/>
+          <w:p>
+            <w:r>
+              <w:t xml:space="preserve">        // Download the PDF in the browser</w:t>
+            </w:r>
+          </w:p>
+          <w:p>
+            <w:r>
+              <w:t xml:space="preserve">        </w:t>
+            </w:r>
+            <w:proofErr w:type="spellStart"/>
+            <w:r>
+              <w:t>JS.SaveAs</w:t>
+            </w:r>
+            <w:proofErr w:type="spellEnd"/>
+            <w:r>
+              <w:t xml:space="preserve">("Sample.pdf", </w:t>
+            </w:r>
+            <w:proofErr w:type="spellStart"/>
+            <w:r>
+              <w:t>stream.ToArray</w:t>
+            </w:r>
+            <w:proofErr w:type="spellEnd"/>
+            <w:r>
+              <w:t>());</w:t>
+            </w:r>
+          </w:p>
+          <w:p>
+            <w:r>
+              <w:t xml:space="preserve">    }</w:t>
+            </w:r>
+          </w:p>
+          <w:p>
+            <w:r>
+              <w:t>}</w:t>
+            </w:r>
+          </w:p>
+        </w:tc>
+      </w:tr>
+    </w:tbl>
+    <w:p/>
+    <w:p>
+      <w:r>
+        <w:t> </w:t>
+      </w:r>
+    </w:p>
+    <w:p>
+      <w:r>
+        <w:lastRenderedPageBreak/>
+        <w:t>6.</w:t>
+      </w:r>
       <w:r>
         <w:rPr>
           <w:b/>
           <w:bCs/>
         </w:rPr>
-        <w:t>onclick</w:t>
-      </w:r>
-      <w:proofErr w:type="gramStart"/>
-      <w:r>
-        <w:t>="@</w:t>
-      </w:r>
-      <w:proofErr w:type="gramEnd"/>
-      <w:r>
-        <w:t>CreatePDF"&gt;Create PDF&lt;/</w:t>
-      </w:r>
+        <w:t>Save PDF to Browser</w:t>
+      </w:r>
+      <w:r>
+        <w:t>:</w:t>
+      </w:r>
+      <w:r>
+        <w:t xml:space="preserve"> </w:t>
+      </w:r>
+      <w:r>
+        <w:t xml:space="preserve">In </w:t>
+      </w:r>
+      <w:proofErr w:type="spellStart"/>
       <w:r>
         <w:rPr>
           <w:b/>
           <w:bCs/>
         </w:rPr>
-        <w:t>button</w:t>
-      </w:r>
-      <w:r>
-        <w:t>&gt;</w:t>
+        <w:t>FileUtil</w:t>
+      </w:r>
+      <w:proofErr w:type="spellEnd"/>
+      <w:r>
+        <w:t xml:space="preserve"> Class</w:t>
       </w:r>
     </w:p>
+    <w:tbl>
+      <w:tblPr>
+        <w:tblStyle w:val="TableGrid"/>
+        <w:tblW w:w="0" w:type="auto"/>
+        <w:tblLook w:val="04A0" w:firstRow="1" w:lastRow="0" w:firstColumn="1" w:lastColumn="0" w:noHBand="0" w:noVBand="1"/>
+      </w:tblPr>
+      <w:tblGrid>
+        <w:gridCol w:w="9350"/>
+      </w:tblGrid>
+      <w:tr>
+        <w:tc>
+          <w:tcPr>
+            <w:tcW w:w="9350" w:type="dxa"/>
+          </w:tcPr>
+          <w:p>
+            <w:r>
+              <w:t xml:space="preserve">public static class </w:t>
+            </w:r>
+            <w:proofErr w:type="spellStart"/>
+            <w:r>
+              <w:t>FileUtil</w:t>
+            </w:r>
+            <w:proofErr w:type="spellEnd"/>
+          </w:p>
+          <w:p>
+            <w:r>
+              <w:t>{</w:t>
+            </w:r>
+          </w:p>
+          <w:p>
+            <w:r>
+              <w:t xml:space="preserve">    public static </w:t>
+            </w:r>
+            <w:proofErr w:type="spellStart"/>
+            <w:r>
+              <w:t>ValueTask</w:t>
+            </w:r>
+            <w:proofErr w:type="spellEnd"/>
+            <w:r>
+              <w:t xml:space="preserve">&lt;object&gt; </w:t>
+            </w:r>
+            <w:proofErr w:type="spellStart"/>
+            <w:r>
+              <w:t>SaveAs</w:t>
+            </w:r>
+            <w:proofErr w:type="spellEnd"/>
+            <w:r>
+              <w:t xml:space="preserve">(this </w:t>
+            </w:r>
+            <w:proofErr w:type="spellStart"/>
+            <w:r>
+              <w:t>IJSRuntime</w:t>
+            </w:r>
+            <w:proofErr w:type="spellEnd"/>
+            <w:r>
+              <w:t xml:space="preserve"> </w:t>
+            </w:r>
+            <w:proofErr w:type="spellStart"/>
+            <w:r>
+              <w:t>js</w:t>
+            </w:r>
+            <w:proofErr w:type="spellEnd"/>
+            <w:r>
+              <w:t>, string filename, byte[] data)</w:t>
+            </w:r>
+          </w:p>
+          <w:p>
+            <w:r>
+              <w:t xml:space="preserve">        =&gt; </w:t>
+            </w:r>
+            <w:proofErr w:type="spellStart"/>
+            <w:r>
+              <w:t>js.InvokeAsync</w:t>
+            </w:r>
+            <w:proofErr w:type="spellEnd"/>
+            <w:r>
+              <w:t>&lt;object&gt;("</w:t>
+            </w:r>
+            <w:proofErr w:type="spellStart"/>
+            <w:r>
+              <w:t>saveAsFile</w:t>
+            </w:r>
+            <w:proofErr w:type="spellEnd"/>
+            <w:r>
+              <w:t>", filename, Convert.ToBase64String(data));</w:t>
+            </w:r>
+          </w:p>
+          <w:p>
+            <w:r>
+              <w:t>}</w:t>
+            </w:r>
+          </w:p>
+        </w:tc>
+      </w:tr>
+    </w:tbl>
+    <w:p/>
     <w:p>
       <w:pPr>
-        <w:numPr>
-          <w:ilvl w:val="0"/>
-          <w:numId w:val="10"/>
-        </w:numPr>
-      </w:pPr>
-      <w:r>
-        <w:t>Add the following code to create a PDF file in Blazor. </w:t>
-      </w:r>
-    </w:p>
-    <w:p>
-      <w:pPr>
-        <w:numPr>
-          <w:ilvl w:val="0"/>
-          <w:numId w:val="10"/>
-        </w:numPr>
-      </w:pPr>
-      <w:proofErr w:type="gramStart"/>
-      <w:r>
-        <w:t>@functions {</w:t>
-      </w:r>
-      <w:proofErr w:type="gramEnd"/>
-    </w:p>
-    <w:p>
-      <w:pPr>
-        <w:numPr>
-          <w:ilvl w:val="0"/>
-          <w:numId w:val="10"/>
-        </w:numPr>
-      </w:pPr>
-      <w:r>
-        <w:t> </w:t>
-      </w:r>
-    </w:p>
-    <w:p>
-      <w:pPr>
-        <w:numPr>
-          <w:ilvl w:val="0"/>
-          <w:numId w:val="10"/>
-        </w:numPr>
-      </w:pPr>
-      <w:r>
-        <w:t xml:space="preserve">    </w:t>
-      </w:r>
-      <w:proofErr w:type="gramStart"/>
-      <w:r>
-        <w:t>void</w:t>
-      </w:r>
-      <w:proofErr w:type="gramEnd"/>
-      <w:r>
-        <w:t xml:space="preserve"> </w:t>
-      </w:r>
-      <w:proofErr w:type="spellStart"/>
-      <w:proofErr w:type="gramStart"/>
-      <w:r>
-        <w:t>CreatePDF</w:t>
-      </w:r>
-      <w:proofErr w:type="spellEnd"/>
-      <w:r>
-        <w:t>(</w:t>
-      </w:r>
-      <w:proofErr w:type="gramEnd"/>
-      <w:r>
-        <w:t>)</w:t>
-      </w:r>
-    </w:p>
-    <w:p>
-      <w:pPr>
-        <w:numPr>
-          <w:ilvl w:val="0"/>
-          <w:numId w:val="10"/>
-        </w:numPr>
-      </w:pPr>
-      <w:r>
-        <w:t>    {</w:t>
-      </w:r>
-    </w:p>
-    <w:p>
-      <w:pPr>
-        <w:numPr>
-          <w:ilvl w:val="0"/>
-          <w:numId w:val="10"/>
-        </w:numPr>
-      </w:pPr>
-      <w:r>
-        <w:t>        //Create a new PDF document</w:t>
-      </w:r>
-    </w:p>
-    <w:p>
-      <w:pPr>
-        <w:numPr>
-          <w:ilvl w:val="0"/>
-          <w:numId w:val="10"/>
-        </w:numPr>
-      </w:pPr>
-      <w:r>
-        <w:t xml:space="preserve">        </w:t>
-      </w:r>
-      <w:proofErr w:type="spellStart"/>
-      <w:r>
-        <w:t>PdfDocument</w:t>
-      </w:r>
-      <w:proofErr w:type="spellEnd"/>
-      <w:r>
-        <w:t xml:space="preserve"> document = </w:t>
-      </w:r>
-      <w:r>
         <w:rPr>
           <w:b/>
           <w:bCs/>
         </w:rPr>
-        <w:t>new</w:t>
+      </w:pPr>
+      <w:r>
+        <w:t>7.</w:t>
       </w:r>
       <w:r>
         <w:t xml:space="preserve"> </w:t>
       </w:r>
-      <w:proofErr w:type="spellStart"/>
-      <w:proofErr w:type="gramStart"/>
-      <w:r>
-        <w:t>PdfDocument</w:t>
-      </w:r>
-      <w:proofErr w:type="spellEnd"/>
-      <w:r>
-        <w:t>();</w:t>
-      </w:r>
-      <w:proofErr w:type="gramEnd"/>
-    </w:p>
-    <w:p>
-      <w:pPr>
-        <w:numPr>
-          <w:ilvl w:val="0"/>
-          <w:numId w:val="10"/>
-        </w:numPr>
-      </w:pPr>
-      <w:r>
-        <w:t> </w:t>
-      </w:r>
-    </w:p>
-    <w:p>
-      <w:pPr>
-        <w:numPr>
-          <w:ilvl w:val="0"/>
-          <w:numId w:val="10"/>
-        </w:numPr>
-      </w:pPr>
-      <w:r>
-        <w:t>        //Add a page to the document</w:t>
-      </w:r>
-    </w:p>
-    <w:p>
-      <w:pPr>
-        <w:numPr>
-          <w:ilvl w:val="0"/>
-          <w:numId w:val="10"/>
-        </w:numPr>
-      </w:pPr>
-      <w:r>
-        <w:t xml:space="preserve">        </w:t>
-      </w:r>
-      <w:proofErr w:type="spellStart"/>
-      <w:r>
-        <w:t>PdfPage</w:t>
-      </w:r>
-      <w:proofErr w:type="spellEnd"/>
-      <w:r>
-        <w:t xml:space="preserve"> page = </w:t>
-      </w:r>
-      <w:proofErr w:type="spellStart"/>
-      <w:proofErr w:type="gramStart"/>
-      <w:r>
-        <w:t>document.Pages.Add</w:t>
-      </w:r>
-      <w:proofErr w:type="spellEnd"/>
-      <w:proofErr w:type="gramEnd"/>
-      <w:r>
-        <w:t>(</w:t>
-      </w:r>
-      <w:proofErr w:type="gramStart"/>
-      <w:r>
-        <w:t>);</w:t>
-      </w:r>
-      <w:proofErr w:type="gramEnd"/>
-    </w:p>
-    <w:p>
-      <w:pPr>
-        <w:numPr>
-          <w:ilvl w:val="0"/>
-          <w:numId w:val="10"/>
-        </w:numPr>
-      </w:pPr>
-      <w:r>
-        <w:t> </w:t>
-      </w:r>
-    </w:p>
-    <w:p>
-      <w:pPr>
-        <w:numPr>
-          <w:ilvl w:val="0"/>
-          <w:numId w:val="10"/>
-        </w:numPr>
-      </w:pPr>
-      <w:r>
-        <w:t>        //Create PDF graphics for the page</w:t>
-      </w:r>
-    </w:p>
-    <w:p>
-      <w:pPr>
-        <w:numPr>
-          <w:ilvl w:val="0"/>
-          <w:numId w:val="10"/>
-        </w:numPr>
-      </w:pPr>
-      <w:r>
-        <w:lastRenderedPageBreak/>
-        <w:t xml:space="preserve">        </w:t>
-      </w:r>
-      <w:proofErr w:type="spellStart"/>
-      <w:r>
-        <w:t>PdfGraphics</w:t>
-      </w:r>
-      <w:proofErr w:type="spellEnd"/>
-      <w:r>
-        <w:t xml:space="preserve"> graphics = </w:t>
-      </w:r>
-      <w:proofErr w:type="spellStart"/>
-      <w:proofErr w:type="gramStart"/>
-      <w:r>
-        <w:t>page.Graphics</w:t>
-      </w:r>
-      <w:proofErr w:type="spellEnd"/>
-      <w:proofErr w:type="gramEnd"/>
-      <w:r>
-        <w:t>;</w:t>
-      </w:r>
-    </w:p>
-    <w:p>
-      <w:pPr>
-        <w:numPr>
-          <w:ilvl w:val="0"/>
-          <w:numId w:val="10"/>
-        </w:numPr>
-      </w:pPr>
-      <w:r>
-        <w:t> </w:t>
-      </w:r>
-    </w:p>
-    <w:p>
-      <w:pPr>
-        <w:numPr>
-          <w:ilvl w:val="0"/>
-          <w:numId w:val="10"/>
-        </w:numPr>
-      </w:pPr>
-      <w:r>
-        <w:t>        //Set the standard font</w:t>
-      </w:r>
-    </w:p>
-    <w:p>
-      <w:pPr>
-        <w:numPr>
-          <w:ilvl w:val="0"/>
-          <w:numId w:val="10"/>
-        </w:numPr>
-      </w:pPr>
-      <w:r>
-        <w:t xml:space="preserve">        </w:t>
-      </w:r>
-      <w:proofErr w:type="spellStart"/>
-      <w:r>
-        <w:t>PdfFont</w:t>
-      </w:r>
-      <w:proofErr w:type="spellEnd"/>
-      <w:r>
-        <w:t xml:space="preserve"> font = </w:t>
+      <w:r>
+        <w:t xml:space="preserve">Add JavaScript in </w:t>
       </w:r>
       <w:r>
         <w:rPr>
           <w:b/>
           <w:bCs/>
         </w:rPr>
-        <w:t>new</w:t>
-      </w:r>
-      <w:r>
-        <w:t xml:space="preserve"> </w:t>
+        <w:t>_</w:t>
       </w:r>
       <w:proofErr w:type="spellStart"/>
-      <w:proofErr w:type="gramStart"/>
-      <w:r>
-        <w:t>PdfStandardFont</w:t>
-      </w:r>
-      <w:proofErr w:type="spellEnd"/>
-      <w:r>
-        <w:t>(</w:t>
-      </w:r>
-      <w:proofErr w:type="spellStart"/>
-      <w:proofErr w:type="gramEnd"/>
-      <w:r>
-        <w:t>PdfFontFamily.Helvetica</w:t>
-      </w:r>
-      <w:proofErr w:type="spellEnd"/>
-      <w:r>
-        <w:t>, 20</w:t>
-      </w:r>
-      <w:proofErr w:type="gramStart"/>
-      <w:r>
-        <w:t>);</w:t>
-      </w:r>
-      <w:proofErr w:type="gramEnd"/>
-    </w:p>
-    <w:p>
-      <w:pPr>
-        <w:numPr>
-          <w:ilvl w:val="0"/>
-          <w:numId w:val="10"/>
-        </w:numPr>
-      </w:pPr>
-      <w:r>
-        <w:t> </w:t>
-      </w:r>
-    </w:p>
-    <w:p>
-      <w:pPr>
-        <w:numPr>
-          <w:ilvl w:val="0"/>
-          <w:numId w:val="10"/>
-        </w:numPr>
-      </w:pPr>
-      <w:r>
-        <w:t>        //Draw the text</w:t>
-      </w:r>
-    </w:p>
-    <w:p>
-      <w:pPr>
-        <w:numPr>
-          <w:ilvl w:val="0"/>
-          <w:numId w:val="10"/>
-        </w:numPr>
-      </w:pPr>
-      <w:r>
-        <w:t xml:space="preserve">        </w:t>
-      </w:r>
-      <w:proofErr w:type="spellStart"/>
-      <w:proofErr w:type="gramStart"/>
-      <w:r>
-        <w:t>graphics.DrawString</w:t>
-      </w:r>
-      <w:proofErr w:type="spellEnd"/>
-      <w:proofErr w:type="gramEnd"/>
-      <w:r>
-        <w:t xml:space="preserve">("Hello World!", font, </w:t>
-      </w:r>
-      <w:proofErr w:type="spellStart"/>
-      <w:r>
-        <w:t>PdfBrushes.Black</w:t>
-      </w:r>
-      <w:proofErr w:type="spellEnd"/>
-      <w:r>
-        <w:t xml:space="preserve">, new </w:t>
-      </w:r>
-      <w:proofErr w:type="spellStart"/>
-      <w:proofErr w:type="gramStart"/>
-      <w:r>
-        <w:t>Syncfusion.Drawing.PointF</w:t>
-      </w:r>
-      <w:proofErr w:type="spellEnd"/>
-      <w:proofErr w:type="gramEnd"/>
-      <w:r>
-        <w:t>(0, 0)</w:t>
-      </w:r>
-      <w:proofErr w:type="gramStart"/>
-      <w:r>
-        <w:t>);</w:t>
-      </w:r>
-      <w:proofErr w:type="gramEnd"/>
-    </w:p>
-    <w:p>
-      <w:pPr>
-        <w:numPr>
-          <w:ilvl w:val="0"/>
-          <w:numId w:val="10"/>
-        </w:numPr>
-      </w:pPr>
-      <w:r>
-        <w:t> </w:t>
-      </w:r>
-    </w:p>
-    <w:p>
-      <w:pPr>
-        <w:numPr>
-          <w:ilvl w:val="0"/>
-          <w:numId w:val="10"/>
-        </w:numPr>
-      </w:pPr>
-      <w:r>
-        <w:t xml:space="preserve">        //Saving the PDF to the </w:t>
-      </w:r>
-      <w:proofErr w:type="spellStart"/>
-      <w:r>
-        <w:t>MemoryStream</w:t>
-      </w:r>
-      <w:proofErr w:type="spellEnd"/>
-    </w:p>
-    <w:p>
-      <w:pPr>
-        <w:numPr>
-          <w:ilvl w:val="0"/>
-          <w:numId w:val="10"/>
-        </w:numPr>
-      </w:pPr>
-      <w:r>
-        <w:t xml:space="preserve">        </w:t>
-      </w:r>
-      <w:proofErr w:type="spellStart"/>
-      <w:r>
-        <w:t>MemoryStream</w:t>
-      </w:r>
-      <w:proofErr w:type="spellEnd"/>
-      <w:r>
-        <w:t xml:space="preserve"> stream = </w:t>
-      </w:r>
       <w:r>
         <w:rPr>
           <w:b/>
           <w:bCs/>
         </w:rPr>
-        <w:t>new</w:t>
-      </w:r>
-      <w:r>
-        <w:t xml:space="preserve"> </w:t>
-      </w:r>
-      <w:proofErr w:type="spellStart"/>
-      <w:proofErr w:type="gramStart"/>
-      <w:r>
-        <w:t>MemoryStream</w:t>
-      </w:r>
-      <w:proofErr w:type="spellEnd"/>
-      <w:r>
-        <w:t>();</w:t>
-      </w:r>
-      <w:proofErr w:type="gramEnd"/>
-    </w:p>
-    <w:p>
-      <w:pPr>
-        <w:numPr>
-          <w:ilvl w:val="0"/>
-          <w:numId w:val="10"/>
-        </w:numPr>
-      </w:pPr>
-      <w:r>
-        <w:t> </w:t>
-      </w:r>
-    </w:p>
-    <w:p>
-      <w:pPr>
-        <w:numPr>
-          <w:ilvl w:val="0"/>
-          <w:numId w:val="10"/>
-        </w:numPr>
-      </w:pPr>
-      <w:r>
-        <w:t xml:space="preserve">        </w:t>
-      </w:r>
-      <w:proofErr w:type="spellStart"/>
-      <w:proofErr w:type="gramStart"/>
-      <w:r>
-        <w:t>document.Save</w:t>
-      </w:r>
-      <w:proofErr w:type="spellEnd"/>
-      <w:proofErr w:type="gramEnd"/>
-      <w:r>
-        <w:t>(stream</w:t>
-      </w:r>
-      <w:proofErr w:type="gramStart"/>
-      <w:r>
-        <w:t>);</w:t>
-      </w:r>
-      <w:proofErr w:type="gramEnd"/>
-    </w:p>
-    <w:p>
-      <w:pPr>
-        <w:numPr>
-          <w:ilvl w:val="0"/>
-          <w:numId w:val="10"/>
-        </w:numPr>
-      </w:pPr>
-      <w:r>
-        <w:t xml:space="preserve">        </w:t>
-      </w:r>
-      <w:proofErr w:type="spellStart"/>
-      <w:proofErr w:type="gramStart"/>
-      <w:r>
-        <w:t>document.Close</w:t>
-      </w:r>
-      <w:proofErr w:type="spellEnd"/>
-      <w:proofErr w:type="gramEnd"/>
-      <w:r>
-        <w:t>(true</w:t>
-      </w:r>
-      <w:proofErr w:type="gramStart"/>
-      <w:r>
-        <w:t>);</w:t>
-      </w:r>
-      <w:proofErr w:type="gramEnd"/>
-    </w:p>
-    <w:p>
-      <w:pPr>
-        <w:numPr>
-          <w:ilvl w:val="0"/>
-          <w:numId w:val="10"/>
-        </w:numPr>
-      </w:pPr>
-      <w:r>
-        <w:t> </w:t>
-      </w:r>
-    </w:p>
-    <w:p>
-      <w:pPr>
-        <w:numPr>
-          <w:ilvl w:val="0"/>
-          <w:numId w:val="10"/>
-        </w:numPr>
-      </w:pPr>
-      <w:r>
-        <w:t> </w:t>
-      </w:r>
-    </w:p>
-    <w:p>
-      <w:pPr>
-        <w:numPr>
-          <w:ilvl w:val="0"/>
-          <w:numId w:val="10"/>
-        </w:numPr>
-      </w:pPr>
-      <w:r>
-        <w:t>        //Download the PDF in the browser.</w:t>
-      </w:r>
-    </w:p>
-    <w:p>
-      <w:pPr>
-        <w:numPr>
-          <w:ilvl w:val="0"/>
-          <w:numId w:val="10"/>
-        </w:numPr>
-      </w:pPr>
-      <w:r>
-        <w:t>    }</w:t>
-      </w:r>
-    </w:p>
-    <w:p>
-      <w:pPr>
-        <w:numPr>
-          <w:ilvl w:val="0"/>
-          <w:numId w:val="10"/>
-        </w:numPr>
-      </w:pPr>
-      <w:r>
-        <w:t> </w:t>
-      </w:r>
-    </w:p>
-    <w:p>
-      <w:pPr>
-        <w:numPr>
-          <w:ilvl w:val="0"/>
-          <w:numId w:val="10"/>
-        </w:numPr>
-      </w:pPr>
-      <w:r>
-        <w:t>}</w:t>
-      </w:r>
-    </w:p>
-    <w:p>
-      <w:r>
-        <w:t>To save the pdf document in the project folder:</w:t>
-      </w:r>
-    </w:p>
-    <w:p>
-      <w:pPr>
-        <w:numPr>
-          <w:ilvl w:val="0"/>
-          <w:numId w:val="11"/>
-        </w:numPr>
-      </w:pPr>
-      <w:r>
-        <w:t>Add the following code snippet in the created class file to save the pdf document in the project folder itself:</w:t>
-      </w:r>
-    </w:p>
-    <w:p>
-      <w:pPr>
-        <w:numPr>
-          <w:ilvl w:val="0"/>
-          <w:numId w:val="11"/>
-        </w:numPr>
-      </w:pPr>
-      <w:proofErr w:type="spellStart"/>
-      <w:r>
-        <w:t>System.IO.Stream</w:t>
-      </w:r>
-      <w:proofErr w:type="spellEnd"/>
-      <w:r>
-        <w:t xml:space="preserve"> </w:t>
-      </w:r>
-      <w:proofErr w:type="gramStart"/>
-      <w:r>
-        <w:t>output;</w:t>
-      </w:r>
-      <w:proofErr w:type="gramEnd"/>
-    </w:p>
-    <w:p>
-      <w:pPr>
-        <w:numPr>
-          <w:ilvl w:val="0"/>
-          <w:numId w:val="11"/>
-        </w:numPr>
-      </w:pPr>
-      <w:r>
-        <w:t xml:space="preserve">output = </w:t>
-      </w:r>
-      <w:proofErr w:type="spellStart"/>
-      <w:proofErr w:type="gramStart"/>
-      <w:r>
-        <w:t>System.IO.File.OpenWrite</w:t>
-      </w:r>
-      <w:proofErr w:type="spellEnd"/>
-      <w:proofErr w:type="gramEnd"/>
-      <w:r>
-        <w:t>("output.pdf"</w:t>
-      </w:r>
-      <w:proofErr w:type="gramStart"/>
-      <w:r>
-        <w:t>);</w:t>
-      </w:r>
-      <w:proofErr w:type="gramEnd"/>
-    </w:p>
-    <w:p>
-      <w:pPr>
-        <w:numPr>
-          <w:ilvl w:val="0"/>
-          <w:numId w:val="11"/>
-        </w:numPr>
-      </w:pPr>
-      <w:r>
-        <w:t> </w:t>
-      </w:r>
-    </w:p>
-    <w:p>
-      <w:pPr>
-        <w:numPr>
-          <w:ilvl w:val="0"/>
-          <w:numId w:val="11"/>
-        </w:numPr>
-      </w:pPr>
-      <w:r>
-        <w:t>//Save the document.</w:t>
-      </w:r>
-    </w:p>
-    <w:p>
-      <w:pPr>
-        <w:numPr>
-          <w:ilvl w:val="0"/>
-          <w:numId w:val="11"/>
-        </w:numPr>
-      </w:pPr>
-      <w:proofErr w:type="spellStart"/>
-      <w:proofErr w:type="gramStart"/>
-      <w:r>
-        <w:lastRenderedPageBreak/>
-        <w:t>doc.Save</w:t>
-      </w:r>
-      <w:proofErr w:type="spellEnd"/>
-      <w:proofErr w:type="gramEnd"/>
-      <w:r>
-        <w:t>(output</w:t>
-      </w:r>
-      <w:proofErr w:type="gramStart"/>
-      <w:r>
-        <w:t>);</w:t>
-      </w:r>
-      <w:proofErr w:type="gramEnd"/>
-    </w:p>
-    <w:p>
-      <w:pPr>
-        <w:numPr>
-          <w:ilvl w:val="0"/>
-          <w:numId w:val="11"/>
-        </w:numPr>
-      </w:pPr>
-      <w:r>
-        <w:t> </w:t>
-      </w:r>
-    </w:p>
-    <w:p>
-      <w:pPr>
-        <w:numPr>
-          <w:ilvl w:val="0"/>
-          <w:numId w:val="11"/>
-        </w:numPr>
-      </w:pPr>
-      <w:r>
-        <w:t>//Close the document.</w:t>
-      </w:r>
-    </w:p>
-    <w:p>
-      <w:pPr>
-        <w:numPr>
-          <w:ilvl w:val="0"/>
-          <w:numId w:val="11"/>
-        </w:numPr>
-      </w:pPr>
-      <w:proofErr w:type="spellStart"/>
-      <w:proofErr w:type="gramStart"/>
-      <w:r>
-        <w:t>doc.Close</w:t>
-      </w:r>
-      <w:proofErr w:type="spellEnd"/>
-      <w:proofErr w:type="gramEnd"/>
-      <w:r>
-        <w:t>(true</w:t>
-      </w:r>
-      <w:proofErr w:type="gramStart"/>
-      <w:r>
-        <w:t>);</w:t>
-      </w:r>
-      <w:proofErr w:type="gramEnd"/>
-    </w:p>
-    <w:p>
-      <w:pPr>
-        <w:numPr>
-          <w:ilvl w:val="0"/>
-          <w:numId w:val="11"/>
-        </w:numPr>
-      </w:pPr>
-      <w:proofErr w:type="spellStart"/>
-      <w:proofErr w:type="gramStart"/>
-      <w:r>
-        <w:t>output.Close</w:t>
-      </w:r>
-      <w:proofErr w:type="spellEnd"/>
-      <w:proofErr w:type="gramEnd"/>
-      <w:r>
-        <w:t>(</w:t>
-      </w:r>
-      <w:proofErr w:type="gramStart"/>
-      <w:r>
-        <w:t>);</w:t>
-      </w:r>
-      <w:proofErr w:type="gramEnd"/>
-    </w:p>
-    <w:p>
-      <w:r>
-        <w:t> </w:t>
-      </w:r>
-    </w:p>
-    <w:p>
-      <w:r>
-        <w:t>To download the PDF file in browser</w:t>
-      </w:r>
-    </w:p>
-    <w:p>
-      <w:r>
-        <w:t xml:space="preserve">Create a class file with </w:t>
-      </w:r>
-      <w:proofErr w:type="spellStart"/>
-      <w:r>
-        <w:t>FileUtil</w:t>
-      </w:r>
-      <w:proofErr w:type="spellEnd"/>
-      <w:r>
-        <w:t xml:space="preserve"> name and add the following code to invoke the JavaScript action to download the file in the browser.</w:t>
-      </w:r>
-    </w:p>
-    <w:p>
-      <w:pPr>
-        <w:numPr>
-          <w:ilvl w:val="0"/>
-          <w:numId w:val="12"/>
-        </w:numPr>
-      </w:pPr>
-      <w:r>
-        <w:t>Add the following code in the created class file.</w:t>
-      </w:r>
-    </w:p>
-    <w:p>
-      <w:pPr>
-        <w:numPr>
-          <w:ilvl w:val="0"/>
-          <w:numId w:val="12"/>
-        </w:numPr>
-      </w:pPr>
-      <w:r>
-        <w:t xml:space="preserve">public static </w:t>
-      </w:r>
-      <w:r>
-        <w:rPr>
-          <w:b/>
-          <w:bCs/>
-        </w:rPr>
-        <w:t>class</w:t>
-      </w:r>
-      <w:r>
-        <w:t xml:space="preserve"> </w:t>
-      </w:r>
-      <w:proofErr w:type="spellStart"/>
-      <w:r>
-        <w:t>FileUtil</w:t>
+        <w:t>Host.cshtml</w:t>
       </w:r>
       <w:proofErr w:type="spellEnd"/>
     </w:p>
+    <w:tbl>
+      <w:tblPr>
+        <w:tblStyle w:val="TableGrid"/>
+        <w:tblW w:w="0" w:type="auto"/>
+        <w:tblLook w:val="04A0" w:firstRow="1" w:lastRow="0" w:firstColumn="1" w:lastColumn="0" w:noHBand="0" w:noVBand="1"/>
+      </w:tblPr>
+      <w:tblGrid>
+        <w:gridCol w:w="9350"/>
+      </w:tblGrid>
+      <w:tr>
+        <w:tc>
+          <w:tcPr>
+            <w:tcW w:w="9350" w:type="dxa"/>
+          </w:tcPr>
+          <w:p>
+            <w:r>
+              <w:t>&lt;script type="text/</w:t>
+            </w:r>
+            <w:proofErr w:type="spellStart"/>
+            <w:r>
+              <w:t>javascript</w:t>
+            </w:r>
+            <w:proofErr w:type="spellEnd"/>
+            <w:r>
+              <w:t>"&gt;</w:t>
+            </w:r>
+          </w:p>
+          <w:p>
+            <w:r>
+              <w:t xml:space="preserve">    function </w:t>
+            </w:r>
+            <w:proofErr w:type="spellStart"/>
+            <w:r>
+              <w:t>saveAsFile</w:t>
+            </w:r>
+            <w:proofErr w:type="spellEnd"/>
+            <w:r>
+              <w:t>(filename, bytesBase64) {</w:t>
+            </w:r>
+          </w:p>
+          <w:p>
+            <w:r>
+              <w:t xml:space="preserve">        var link = </w:t>
+            </w:r>
+            <w:proofErr w:type="spellStart"/>
+            <w:r>
+              <w:t>document.createElement</w:t>
+            </w:r>
+            <w:proofErr w:type="spellEnd"/>
+            <w:r>
+              <w:t>('a');</w:t>
+            </w:r>
+          </w:p>
+          <w:p>
+            <w:r>
+              <w:t xml:space="preserve">        </w:t>
+            </w:r>
+            <w:proofErr w:type="spellStart"/>
+            <w:r>
+              <w:t>link.download</w:t>
+            </w:r>
+            <w:proofErr w:type="spellEnd"/>
+            <w:r>
+              <w:t xml:space="preserve"> = filename;</w:t>
+            </w:r>
+          </w:p>
+          <w:p>
+            <w:r>
+              <w:t xml:space="preserve">        </w:t>
+            </w:r>
+            <w:proofErr w:type="spellStart"/>
+            <w:r>
+              <w:t>link.href</w:t>
+            </w:r>
+            <w:proofErr w:type="spellEnd"/>
+            <w:r>
+              <w:t xml:space="preserve"> = "</w:t>
+            </w:r>
+            <w:proofErr w:type="spellStart"/>
+            <w:r>
+              <w:t>data:application</w:t>
+            </w:r>
+            <w:proofErr w:type="spellEnd"/>
+            <w:r>
+              <w:t>/octet-stream;base64," + bytesBase64;</w:t>
+            </w:r>
+          </w:p>
+          <w:p>
+            <w:r>
+              <w:t xml:space="preserve">        </w:t>
+            </w:r>
+            <w:proofErr w:type="spellStart"/>
+            <w:r>
+              <w:t>document.body.appendChild</w:t>
+            </w:r>
+            <w:proofErr w:type="spellEnd"/>
+            <w:r>
+              <w:t>(link);</w:t>
+            </w:r>
+          </w:p>
+          <w:p>
+            <w:r>
+              <w:t xml:space="preserve">        </w:t>
+            </w:r>
+            <w:proofErr w:type="spellStart"/>
+            <w:r>
+              <w:t>link.click</w:t>
+            </w:r>
+            <w:proofErr w:type="spellEnd"/>
+            <w:r>
+              <w:t>();</w:t>
+            </w:r>
+          </w:p>
+          <w:p>
+            <w:r>
+              <w:t xml:space="preserve">        </w:t>
+            </w:r>
+            <w:proofErr w:type="spellStart"/>
+            <w:r>
+              <w:t>document.body.removeChild</w:t>
+            </w:r>
+            <w:proofErr w:type="spellEnd"/>
+            <w:r>
+              <w:t>(link);</w:t>
+            </w:r>
+          </w:p>
+          <w:p>
+            <w:r>
+              <w:t xml:space="preserve">    }</w:t>
+            </w:r>
+          </w:p>
+          <w:p>
+            <w:r>
+              <w:t>&lt;/script&gt;</w:t>
+            </w:r>
+          </w:p>
+        </w:tc>
+      </w:tr>
+    </w:tbl>
+    <w:p/>
     <w:p>
-      <w:pPr>
-        <w:numPr>
-          <w:ilvl w:val="0"/>
-          <w:numId w:val="12"/>
-        </w:numPr>
-      </w:pPr>
-      <w:r>
-        <w:t>    {</w:t>
-      </w:r>
-    </w:p>
-    <w:p>
-      <w:pPr>
-        <w:numPr>
-          <w:ilvl w:val="0"/>
-          <w:numId w:val="12"/>
-        </w:numPr>
-      </w:pPr>
-      <w:r>
-        <w:t xml:space="preserve">        public static </w:t>
-      </w:r>
-      <w:proofErr w:type="spellStart"/>
-      <w:r>
-        <w:t>ValueTask</w:t>
-      </w:r>
-      <w:proofErr w:type="spellEnd"/>
-      <w:r>
-        <w:t>&lt;</w:t>
-      </w:r>
-      <w:r>
-        <w:rPr>
-          <w:b/>
-          <w:bCs/>
-        </w:rPr>
-        <w:t>object</w:t>
-      </w:r>
-      <w:r>
-        <w:t xml:space="preserve">&gt; </w:t>
-      </w:r>
-      <w:proofErr w:type="spellStart"/>
-      <w:proofErr w:type="gramStart"/>
-      <w:r>
-        <w:t>SaveAs</w:t>
-      </w:r>
-      <w:proofErr w:type="spellEnd"/>
-      <w:r>
-        <w:t>(</w:t>
-      </w:r>
-      <w:proofErr w:type="gramEnd"/>
-      <w:r>
-        <w:t xml:space="preserve">this </w:t>
-      </w:r>
-      <w:proofErr w:type="spellStart"/>
-      <w:r>
-        <w:t>IJSRuntime</w:t>
-      </w:r>
-      <w:proofErr w:type="spellEnd"/>
-      <w:r>
-        <w:t xml:space="preserve"> </w:t>
-      </w:r>
-      <w:proofErr w:type="spellStart"/>
-      <w:r>
-        <w:t>js</w:t>
-      </w:r>
-      <w:proofErr w:type="spellEnd"/>
-      <w:r>
-        <w:t xml:space="preserve">, string filename, </w:t>
-      </w:r>
-      <w:proofErr w:type="gramStart"/>
-      <w:r>
-        <w:t>byte[</w:t>
-      </w:r>
-      <w:proofErr w:type="gramEnd"/>
-      <w:r>
-        <w:t>] data)</w:t>
-      </w:r>
-    </w:p>
-    <w:p>
-      <w:pPr>
-        <w:numPr>
-          <w:ilvl w:val="0"/>
-          <w:numId w:val="12"/>
-        </w:numPr>
-      </w:pPr>
-      <w:r>
-        <w:t xml:space="preserve">            =&gt; </w:t>
-      </w:r>
-      <w:proofErr w:type="spellStart"/>
-      <w:proofErr w:type="gramStart"/>
-      <w:r>
-        <w:t>js.InvokeAsync</w:t>
-      </w:r>
-      <w:proofErr w:type="spellEnd"/>
-      <w:proofErr w:type="gramEnd"/>
-      <w:r>
-        <w:t>&lt;</w:t>
-      </w:r>
-      <w:r>
-        <w:rPr>
-          <w:b/>
-          <w:bCs/>
-        </w:rPr>
-        <w:t>object</w:t>
-      </w:r>
-      <w:proofErr w:type="gramStart"/>
-      <w:r>
-        <w:t>&gt;(</w:t>
-      </w:r>
-      <w:proofErr w:type="gramEnd"/>
-    </w:p>
-    <w:p>
-      <w:pPr>
-        <w:numPr>
-          <w:ilvl w:val="0"/>
-          <w:numId w:val="12"/>
-        </w:numPr>
-      </w:pPr>
-      <w:r>
-        <w:t>                "</w:t>
-      </w:r>
-      <w:proofErr w:type="spellStart"/>
-      <w:r>
-        <w:t>saveAsFile</w:t>
-      </w:r>
-      <w:proofErr w:type="spellEnd"/>
-      <w:r>
-        <w:t>",</w:t>
-      </w:r>
-    </w:p>
-    <w:p>
-      <w:pPr>
-        <w:numPr>
-          <w:ilvl w:val="0"/>
-          <w:numId w:val="12"/>
-        </w:numPr>
-      </w:pPr>
-      <w:r>
-        <w:t>                filename,</w:t>
-      </w:r>
-    </w:p>
-    <w:p>
-      <w:pPr>
-        <w:numPr>
-          <w:ilvl w:val="0"/>
-          <w:numId w:val="12"/>
-        </w:numPr>
-      </w:pPr>
-      <w:r>
-        <w:t>                Convert.ToBase64String(data)</w:t>
-      </w:r>
-      <w:proofErr w:type="gramStart"/>
-      <w:r>
-        <w:t>);</w:t>
-      </w:r>
-      <w:proofErr w:type="gramEnd"/>
-    </w:p>
-    <w:p>
-      <w:pPr>
-        <w:numPr>
-          <w:ilvl w:val="0"/>
-          <w:numId w:val="12"/>
-        </w:numPr>
-      </w:pPr>
-      <w:r>
-        <w:t>    }</w:t>
-      </w:r>
-    </w:p>
-    <w:p>
-      <w:pPr>
-        <w:numPr>
-          <w:ilvl w:val="0"/>
-          <w:numId w:val="13"/>
-        </w:numPr>
-      </w:pPr>
-      <w:r>
-        <w:t>Add the following JavaScript function in the _</w:t>
-      </w:r>
-      <w:proofErr w:type="spellStart"/>
-      <w:r>
-        <w:t>Host.cshtml</w:t>
-      </w:r>
-      <w:proofErr w:type="spellEnd"/>
-      <w:r>
-        <w:t xml:space="preserve"> in the pages folder.</w:t>
-      </w:r>
-    </w:p>
-    <w:p>
-      <w:pPr>
-        <w:numPr>
-          <w:ilvl w:val="0"/>
-          <w:numId w:val="13"/>
-        </w:numPr>
-      </w:pPr>
-      <w:r>
-        <w:t xml:space="preserve">&lt;script </w:t>
-      </w:r>
-      <w:r>
-        <w:rPr>
-          <w:b/>
-          <w:bCs/>
-        </w:rPr>
-        <w:t>type</w:t>
-      </w:r>
-      <w:r>
-        <w:t>="text/</w:t>
-      </w:r>
-      <w:proofErr w:type="spellStart"/>
-      <w:r>
-        <w:t>javascript</w:t>
-      </w:r>
-      <w:proofErr w:type="spellEnd"/>
-      <w:r>
-        <w:t>"&gt;</w:t>
-      </w:r>
-    </w:p>
-    <w:p>
-      <w:pPr>
-        <w:numPr>
-          <w:ilvl w:val="0"/>
-          <w:numId w:val="13"/>
-        </w:numPr>
-      </w:pPr>
-      <w:r>
-        <w:t xml:space="preserve">        </w:t>
-      </w:r>
-      <w:r>
-        <w:rPr>
-          <w:b/>
-          <w:bCs/>
-        </w:rPr>
-        <w:t>function</w:t>
-      </w:r>
-      <w:r>
-        <w:t xml:space="preserve"> </w:t>
-      </w:r>
-      <w:proofErr w:type="spellStart"/>
-      <w:proofErr w:type="gramStart"/>
-      <w:r>
-        <w:t>saveAsFile</w:t>
-      </w:r>
-      <w:proofErr w:type="spellEnd"/>
-      <w:r>
-        <w:t>(</w:t>
-      </w:r>
-      <w:proofErr w:type="gramEnd"/>
-      <w:r>
-        <w:t xml:space="preserve">filename, </w:t>
-      </w:r>
-      <w:proofErr w:type="gramStart"/>
-      <w:r>
-        <w:t>bytesBase64) {</w:t>
-      </w:r>
-      <w:proofErr w:type="gramEnd"/>
-    </w:p>
-    <w:p>
-      <w:pPr>
-        <w:numPr>
-          <w:ilvl w:val="0"/>
-          <w:numId w:val="13"/>
-        </w:numPr>
-      </w:pPr>
-      <w:r>
-        <w:t xml:space="preserve">            </w:t>
-      </w:r>
-      <w:r>
-        <w:rPr>
-          <w:b/>
-          <w:bCs/>
-        </w:rPr>
-        <w:t>if</w:t>
-      </w:r>
-      <w:r>
-        <w:t xml:space="preserve"> (</w:t>
-      </w:r>
-      <w:proofErr w:type="spellStart"/>
-      <w:proofErr w:type="gramStart"/>
-      <w:r>
-        <w:t>navigator.msSaveBlob</w:t>
-      </w:r>
-      <w:proofErr w:type="spellEnd"/>
-      <w:proofErr w:type="gramEnd"/>
-      <w:r>
-        <w:t>) {</w:t>
-      </w:r>
-    </w:p>
-    <w:p>
-      <w:pPr>
-        <w:numPr>
-          <w:ilvl w:val="0"/>
-          <w:numId w:val="13"/>
-        </w:numPr>
-      </w:pPr>
-      <w:r>
-        <w:t>                //Download document in Edge browser</w:t>
-      </w:r>
-    </w:p>
-    <w:p>
-      <w:pPr>
-        <w:numPr>
-          <w:ilvl w:val="0"/>
-          <w:numId w:val="13"/>
-        </w:numPr>
-      </w:pPr>
-      <w:r>
-        <w:t xml:space="preserve">                var data = </w:t>
-      </w:r>
-      <w:proofErr w:type="spellStart"/>
-      <w:proofErr w:type="gramStart"/>
-      <w:r>
-        <w:t>window.atob</w:t>
-      </w:r>
-      <w:proofErr w:type="spellEnd"/>
-      <w:proofErr w:type="gramEnd"/>
-      <w:r>
-        <w:t>(bytesBase64</w:t>
-      </w:r>
-      <w:proofErr w:type="gramStart"/>
-      <w:r>
-        <w:t>);</w:t>
-      </w:r>
-      <w:proofErr w:type="gramEnd"/>
-    </w:p>
-    <w:p>
-      <w:pPr>
-        <w:numPr>
-          <w:ilvl w:val="0"/>
-          <w:numId w:val="13"/>
-        </w:numPr>
-      </w:pPr>
-      <w:r>
-        <w:t xml:space="preserve">                var bytes = </w:t>
-      </w:r>
-      <w:r>
-        <w:rPr>
-          <w:b/>
-          <w:bCs/>
-        </w:rPr>
-        <w:t>new</w:t>
-      </w:r>
-      <w:r>
-        <w:t xml:space="preserve"> Uint8Array(</w:t>
-      </w:r>
-      <w:proofErr w:type="spellStart"/>
-      <w:proofErr w:type="gramStart"/>
-      <w:r>
-        <w:t>data.length</w:t>
-      </w:r>
-      <w:proofErr w:type="spellEnd"/>
-      <w:r>
-        <w:t>);</w:t>
-      </w:r>
-      <w:proofErr w:type="gramEnd"/>
-    </w:p>
-    <w:p>
-      <w:pPr>
-        <w:numPr>
-          <w:ilvl w:val="0"/>
-          <w:numId w:val="13"/>
-        </w:numPr>
-      </w:pPr>
-      <w:r>
-        <w:t xml:space="preserve">                </w:t>
-      </w:r>
-      <w:r>
-        <w:rPr>
-          <w:b/>
-          <w:bCs/>
-        </w:rPr>
-        <w:t>for</w:t>
-      </w:r>
-      <w:r>
-        <w:t xml:space="preserve"> (var </w:t>
-      </w:r>
-      <w:proofErr w:type="spellStart"/>
-      <w:r>
-        <w:t>i</w:t>
-      </w:r>
-      <w:proofErr w:type="spellEnd"/>
-      <w:r>
-        <w:t xml:space="preserve"> = 0; </w:t>
-      </w:r>
-      <w:proofErr w:type="spellStart"/>
-      <w:r>
-        <w:t>i</w:t>
-      </w:r>
-      <w:proofErr w:type="spellEnd"/>
-      <w:r>
-        <w:t xml:space="preserve"> &lt; </w:t>
-      </w:r>
-      <w:proofErr w:type="spellStart"/>
-      <w:proofErr w:type="gramStart"/>
-      <w:r>
-        <w:t>data.length</w:t>
-      </w:r>
-      <w:proofErr w:type="spellEnd"/>
-      <w:proofErr w:type="gramEnd"/>
-      <w:r>
-        <w:t xml:space="preserve">; </w:t>
-      </w:r>
-      <w:proofErr w:type="spellStart"/>
-      <w:r>
-        <w:t>i</w:t>
-      </w:r>
-      <w:proofErr w:type="spellEnd"/>
-      <w:r>
-        <w:t>+</w:t>
-      </w:r>
-      <w:proofErr w:type="gramStart"/>
-      <w:r>
-        <w:t>+) {</w:t>
-      </w:r>
-      <w:proofErr w:type="gramEnd"/>
-    </w:p>
-    <w:p>
-      <w:pPr>
-        <w:numPr>
-          <w:ilvl w:val="0"/>
-          <w:numId w:val="13"/>
-        </w:numPr>
-      </w:pPr>
-      <w:r>
-        <w:lastRenderedPageBreak/>
-        <w:t>                    bytes[</w:t>
-      </w:r>
-      <w:proofErr w:type="spellStart"/>
-      <w:r>
-        <w:t>i</w:t>
-      </w:r>
-      <w:proofErr w:type="spellEnd"/>
-      <w:r>
-        <w:t xml:space="preserve">] = </w:t>
-      </w:r>
-      <w:proofErr w:type="spellStart"/>
-      <w:proofErr w:type="gramStart"/>
-      <w:r>
-        <w:t>data.charCodeAt</w:t>
-      </w:r>
-      <w:proofErr w:type="spellEnd"/>
-      <w:proofErr w:type="gramEnd"/>
-      <w:r>
-        <w:t>(</w:t>
-      </w:r>
-      <w:proofErr w:type="spellStart"/>
-      <w:r>
-        <w:t>i</w:t>
-      </w:r>
-      <w:proofErr w:type="spellEnd"/>
-      <w:proofErr w:type="gramStart"/>
-      <w:r>
-        <w:t>);</w:t>
-      </w:r>
-      <w:proofErr w:type="gramEnd"/>
-    </w:p>
-    <w:p>
-      <w:pPr>
-        <w:numPr>
-          <w:ilvl w:val="0"/>
-          <w:numId w:val="13"/>
-        </w:numPr>
-      </w:pPr>
-      <w:r>
-        <w:t>                }</w:t>
-      </w:r>
-    </w:p>
-    <w:p>
-      <w:pPr>
-        <w:numPr>
-          <w:ilvl w:val="0"/>
-          <w:numId w:val="13"/>
-        </w:numPr>
-      </w:pPr>
-      <w:r>
-        <w:t xml:space="preserve">                var blob = </w:t>
-      </w:r>
-      <w:r>
-        <w:rPr>
-          <w:b/>
-          <w:bCs/>
-        </w:rPr>
-        <w:t>new</w:t>
-      </w:r>
-      <w:r>
-        <w:t xml:space="preserve"> </w:t>
-      </w:r>
-      <w:proofErr w:type="gramStart"/>
-      <w:r>
-        <w:t>Blob([</w:t>
-      </w:r>
-      <w:proofErr w:type="spellStart"/>
-      <w:r>
-        <w:t>bytes.buffer</w:t>
-      </w:r>
-      <w:proofErr w:type="spellEnd"/>
-      <w:proofErr w:type="gramEnd"/>
-      <w:r>
-        <w:t xml:space="preserve">], </w:t>
-      </w:r>
-      <w:proofErr w:type="gramStart"/>
-      <w:r>
-        <w:t>{ type</w:t>
-      </w:r>
-      <w:proofErr w:type="gramEnd"/>
-      <w:r>
-        <w:t>: "application/octet-stream</w:t>
-      </w:r>
-      <w:proofErr w:type="gramStart"/>
-      <w:r>
-        <w:t>" });</w:t>
-      </w:r>
-      <w:proofErr w:type="gramEnd"/>
-    </w:p>
-    <w:p>
-      <w:pPr>
-        <w:numPr>
-          <w:ilvl w:val="0"/>
-          <w:numId w:val="13"/>
-        </w:numPr>
-      </w:pPr>
-      <w:r>
-        <w:t xml:space="preserve">                </w:t>
-      </w:r>
-      <w:proofErr w:type="spellStart"/>
-      <w:proofErr w:type="gramStart"/>
-      <w:r>
-        <w:t>navigator.msSaveBlob</w:t>
-      </w:r>
-      <w:proofErr w:type="spellEnd"/>
-      <w:proofErr w:type="gramEnd"/>
-      <w:r>
-        <w:t>(blob, filename</w:t>
-      </w:r>
-      <w:proofErr w:type="gramStart"/>
-      <w:r>
-        <w:t>);</w:t>
-      </w:r>
-      <w:proofErr w:type="gramEnd"/>
-    </w:p>
-    <w:p>
-      <w:pPr>
-        <w:numPr>
-          <w:ilvl w:val="0"/>
-          <w:numId w:val="13"/>
-        </w:numPr>
-      </w:pPr>
-      <w:r>
-        <w:t>            }</w:t>
-      </w:r>
-    </w:p>
-    <w:p>
-      <w:pPr>
-        <w:numPr>
-          <w:ilvl w:val="0"/>
-          <w:numId w:val="13"/>
-        </w:numPr>
-      </w:pPr>
-      <w:r>
-        <w:t xml:space="preserve">            </w:t>
-      </w:r>
-      <w:r>
-        <w:rPr>
-          <w:b/>
-          <w:bCs/>
-        </w:rPr>
-        <w:t>else</w:t>
-      </w:r>
-      <w:r>
-        <w:t xml:space="preserve"> {</w:t>
-      </w:r>
-    </w:p>
-    <w:p>
-      <w:pPr>
-        <w:numPr>
-          <w:ilvl w:val="0"/>
-          <w:numId w:val="13"/>
-        </w:numPr>
-      </w:pPr>
-      <w:r>
-        <w:t xml:space="preserve">                var link = </w:t>
-      </w:r>
-      <w:proofErr w:type="spellStart"/>
-      <w:proofErr w:type="gramStart"/>
-      <w:r>
-        <w:t>document.createElement</w:t>
-      </w:r>
-      <w:proofErr w:type="spellEnd"/>
-      <w:proofErr w:type="gramEnd"/>
-      <w:r>
-        <w:t>('a'</w:t>
-      </w:r>
-      <w:proofErr w:type="gramStart"/>
-      <w:r>
-        <w:t>);</w:t>
-      </w:r>
-      <w:proofErr w:type="gramEnd"/>
-    </w:p>
-    <w:p>
-      <w:pPr>
-        <w:numPr>
-          <w:ilvl w:val="0"/>
-          <w:numId w:val="13"/>
-        </w:numPr>
-      </w:pPr>
-      <w:r>
-        <w:t xml:space="preserve">                </w:t>
-      </w:r>
-      <w:proofErr w:type="spellStart"/>
-      <w:proofErr w:type="gramStart"/>
-      <w:r>
-        <w:t>link.download</w:t>
-      </w:r>
-      <w:proofErr w:type="spellEnd"/>
-      <w:proofErr w:type="gramEnd"/>
-      <w:r>
-        <w:t xml:space="preserve"> = </w:t>
-      </w:r>
-      <w:proofErr w:type="gramStart"/>
-      <w:r>
-        <w:t>filename;</w:t>
-      </w:r>
-      <w:proofErr w:type="gramEnd"/>
-    </w:p>
-    <w:p>
-      <w:pPr>
-        <w:numPr>
-          <w:ilvl w:val="0"/>
-          <w:numId w:val="13"/>
-        </w:numPr>
-      </w:pPr>
-      <w:r>
-        <w:t xml:space="preserve">                </w:t>
-      </w:r>
-      <w:proofErr w:type="spellStart"/>
-      <w:proofErr w:type="gramStart"/>
-      <w:r>
-        <w:t>link.href</w:t>
-      </w:r>
-      <w:proofErr w:type="spellEnd"/>
-      <w:proofErr w:type="gramEnd"/>
-      <w:r>
-        <w:t xml:space="preserve"> = "</w:t>
-      </w:r>
-      <w:proofErr w:type="spellStart"/>
-      <w:r>
-        <w:t>data:application</w:t>
-      </w:r>
-      <w:proofErr w:type="spellEnd"/>
-      <w:r>
-        <w:t>/octet-</w:t>
-      </w:r>
-      <w:proofErr w:type="gramStart"/>
-      <w:r>
-        <w:t>stream;base</w:t>
-      </w:r>
-      <w:proofErr w:type="gramEnd"/>
-      <w:r>
-        <w:t xml:space="preserve">64," + </w:t>
-      </w:r>
-      <w:proofErr w:type="gramStart"/>
-      <w:r>
-        <w:t>bytesBase64;</w:t>
-      </w:r>
-      <w:proofErr w:type="gramEnd"/>
-    </w:p>
-    <w:p>
-      <w:pPr>
-        <w:numPr>
-          <w:ilvl w:val="0"/>
-          <w:numId w:val="13"/>
-        </w:numPr>
-      </w:pPr>
-      <w:r>
-        <w:t xml:space="preserve">                </w:t>
-      </w:r>
-      <w:proofErr w:type="spellStart"/>
-      <w:proofErr w:type="gramStart"/>
-      <w:r>
-        <w:t>document.body</w:t>
-      </w:r>
-      <w:proofErr w:type="gramEnd"/>
-      <w:r>
-        <w:t>.appendChild</w:t>
-      </w:r>
-      <w:proofErr w:type="spellEnd"/>
-      <w:r>
-        <w:t>(link); // Needed for Firefox</w:t>
-      </w:r>
-    </w:p>
-    <w:p>
-      <w:pPr>
-        <w:numPr>
-          <w:ilvl w:val="0"/>
-          <w:numId w:val="13"/>
-        </w:numPr>
-      </w:pPr>
-      <w:r>
-        <w:t xml:space="preserve">                </w:t>
-      </w:r>
-      <w:proofErr w:type="spellStart"/>
-      <w:proofErr w:type="gramStart"/>
-      <w:r>
-        <w:t>link.click</w:t>
-      </w:r>
-      <w:proofErr w:type="spellEnd"/>
-      <w:proofErr w:type="gramEnd"/>
-      <w:r>
-        <w:t>(</w:t>
-      </w:r>
-      <w:proofErr w:type="gramStart"/>
-      <w:r>
-        <w:t>);</w:t>
-      </w:r>
-      <w:proofErr w:type="gramEnd"/>
-    </w:p>
-    <w:p>
-      <w:pPr>
-        <w:numPr>
-          <w:ilvl w:val="0"/>
-          <w:numId w:val="13"/>
-        </w:numPr>
-      </w:pPr>
-      <w:r>
-        <w:t xml:space="preserve">                </w:t>
-      </w:r>
-      <w:proofErr w:type="spellStart"/>
-      <w:proofErr w:type="gramStart"/>
-      <w:r>
-        <w:t>document.body</w:t>
-      </w:r>
-      <w:proofErr w:type="gramEnd"/>
-      <w:r>
-        <w:t>.removeChild</w:t>
-      </w:r>
-      <w:proofErr w:type="spellEnd"/>
-      <w:r>
-        <w:t>(link</w:t>
-      </w:r>
-      <w:proofErr w:type="gramStart"/>
-      <w:r>
-        <w:t>);</w:t>
-      </w:r>
-      <w:proofErr w:type="gramEnd"/>
-    </w:p>
-    <w:p>
-      <w:pPr>
-        <w:numPr>
-          <w:ilvl w:val="0"/>
-          <w:numId w:val="13"/>
-        </w:numPr>
-      </w:pPr>
-      <w:r>
-        <w:t>            }</w:t>
-      </w:r>
-    </w:p>
-    <w:p>
-      <w:pPr>
-        <w:numPr>
-          <w:ilvl w:val="0"/>
-          <w:numId w:val="13"/>
-        </w:numPr>
-      </w:pPr>
-      <w:r>
-        <w:t>        }</w:t>
-      </w:r>
-    </w:p>
-    <w:p>
-      <w:pPr>
-        <w:numPr>
-          <w:ilvl w:val="0"/>
-          <w:numId w:val="13"/>
-        </w:numPr>
-      </w:pPr>
-      <w:r>
-        <w:t>  &lt;/script&gt;</w:t>
-      </w:r>
-    </w:p>
-    <w:p>
-      <w:pPr>
-        <w:numPr>
-          <w:ilvl w:val="0"/>
-          <w:numId w:val="14"/>
-        </w:numPr>
-      </w:pPr>
-      <w:r>
-        <w:t xml:space="preserve">Finally, add the following code in the </w:t>
-      </w:r>
-      <w:proofErr w:type="spellStart"/>
-      <w:r>
-        <w:t>Index.razor</w:t>
-      </w:r>
-      <w:proofErr w:type="spellEnd"/>
-      <w:r>
-        <w:t>.</w:t>
-      </w:r>
-    </w:p>
-    <w:p>
-      <w:pPr>
-        <w:numPr>
-          <w:ilvl w:val="0"/>
-          <w:numId w:val="14"/>
-        </w:numPr>
-      </w:pPr>
-      <w:r>
-        <w:t>//Download the PDF in the browser.</w:t>
-      </w:r>
-    </w:p>
-    <w:p>
-      <w:pPr>
-        <w:numPr>
-          <w:ilvl w:val="0"/>
-          <w:numId w:val="14"/>
-        </w:numPr>
-      </w:pPr>
-      <w:proofErr w:type="spellStart"/>
-      <w:proofErr w:type="gramStart"/>
-      <w:r>
-        <w:rPr>
-          <w:b/>
-          <w:bCs/>
-        </w:rPr>
-        <w:t>JS</w:t>
-      </w:r>
-      <w:r>
-        <w:t>.SaveAs</w:t>
-      </w:r>
-      <w:proofErr w:type="spellEnd"/>
-      <w:proofErr w:type="gramEnd"/>
-      <w:r>
-        <w:t xml:space="preserve">("Sample.pdf", </w:t>
-      </w:r>
-      <w:proofErr w:type="spellStart"/>
-      <w:proofErr w:type="gramStart"/>
-      <w:r>
-        <w:t>stream.ToArray</w:t>
-      </w:r>
-      <w:proofErr w:type="spellEnd"/>
-      <w:proofErr w:type="gramEnd"/>
-      <w:r>
-        <w:t>()</w:t>
-      </w:r>
-      <w:proofErr w:type="gramStart"/>
-      <w:r>
-        <w:t>);</w:t>
-      </w:r>
-      <w:proofErr w:type="gramEnd"/>
-    </w:p>
-    <w:p>
-      <w:pPr>
-        <w:numPr>
-          <w:ilvl w:val="0"/>
-          <w:numId w:val="15"/>
-        </w:numPr>
-      </w:pPr>
-      <w:r>
-        <w:t>The complete code of the PDF creation will look like below.</w:t>
-      </w:r>
-    </w:p>
-    <w:p>
-      <w:pPr>
-        <w:numPr>
-          <w:ilvl w:val="0"/>
-          <w:numId w:val="15"/>
-        </w:numPr>
-      </w:pPr>
-      <w:proofErr w:type="gramStart"/>
-      <w:r>
-        <w:t>@functions {</w:t>
-      </w:r>
-      <w:proofErr w:type="gramEnd"/>
-    </w:p>
-    <w:p>
-      <w:pPr>
-        <w:numPr>
-          <w:ilvl w:val="0"/>
-          <w:numId w:val="15"/>
-        </w:numPr>
-      </w:pPr>
-      <w:r>
-        <w:t> </w:t>
-      </w:r>
-    </w:p>
-    <w:p>
-      <w:pPr>
-        <w:numPr>
-          <w:ilvl w:val="0"/>
-          <w:numId w:val="15"/>
-        </w:numPr>
-      </w:pPr>
-      <w:r>
-        <w:t xml:space="preserve">    </w:t>
-      </w:r>
-      <w:proofErr w:type="gramStart"/>
-      <w:r>
-        <w:t>void</w:t>
-      </w:r>
-      <w:proofErr w:type="gramEnd"/>
-      <w:r>
-        <w:t xml:space="preserve"> </w:t>
-      </w:r>
-      <w:proofErr w:type="spellStart"/>
-      <w:proofErr w:type="gramStart"/>
-      <w:r>
-        <w:t>CreatePDF</w:t>
-      </w:r>
-      <w:proofErr w:type="spellEnd"/>
-      <w:r>
-        <w:t>(</w:t>
-      </w:r>
-      <w:proofErr w:type="gramEnd"/>
-      <w:r>
-        <w:t>)</w:t>
-      </w:r>
-    </w:p>
-    <w:p>
-      <w:pPr>
-        <w:numPr>
-          <w:ilvl w:val="0"/>
-          <w:numId w:val="15"/>
-        </w:numPr>
-      </w:pPr>
-      <w:r>
-        <w:t>    {</w:t>
-      </w:r>
-    </w:p>
-    <w:p>
-      <w:pPr>
-        <w:numPr>
-          <w:ilvl w:val="0"/>
-          <w:numId w:val="15"/>
-        </w:numPr>
-      </w:pPr>
-      <w:r>
-        <w:t>        //Create a new PDF document</w:t>
-      </w:r>
-    </w:p>
-    <w:p>
-      <w:pPr>
-        <w:numPr>
-          <w:ilvl w:val="0"/>
-          <w:numId w:val="15"/>
-        </w:numPr>
-      </w:pPr>
-      <w:r>
-        <w:t xml:space="preserve">        </w:t>
-      </w:r>
-      <w:proofErr w:type="spellStart"/>
-      <w:r>
-        <w:t>PdfDocument</w:t>
-      </w:r>
-      <w:proofErr w:type="spellEnd"/>
-      <w:r>
-        <w:t xml:space="preserve"> document = </w:t>
-      </w:r>
-      <w:r>
-        <w:rPr>
-          <w:b/>
-          <w:bCs/>
-        </w:rPr>
-        <w:t>new</w:t>
-      </w:r>
-      <w:r>
-        <w:t xml:space="preserve"> </w:t>
-      </w:r>
-      <w:proofErr w:type="spellStart"/>
-      <w:proofErr w:type="gramStart"/>
-      <w:r>
-        <w:t>PdfDocument</w:t>
-      </w:r>
-      <w:proofErr w:type="spellEnd"/>
-      <w:r>
-        <w:t>();</w:t>
-      </w:r>
-      <w:proofErr w:type="gramEnd"/>
-    </w:p>
-    <w:p>
-      <w:pPr>
-        <w:numPr>
-          <w:ilvl w:val="0"/>
-          <w:numId w:val="15"/>
-        </w:numPr>
-      </w:pPr>
-      <w:r>
-        <w:t> </w:t>
-      </w:r>
-    </w:p>
-    <w:p>
-      <w:pPr>
-        <w:numPr>
-          <w:ilvl w:val="0"/>
-          <w:numId w:val="15"/>
-        </w:numPr>
-      </w:pPr>
-      <w:r>
-        <w:lastRenderedPageBreak/>
-        <w:t>        //Add a page to the document</w:t>
-      </w:r>
-    </w:p>
-    <w:p>
-      <w:pPr>
-        <w:numPr>
-          <w:ilvl w:val="0"/>
-          <w:numId w:val="15"/>
-        </w:numPr>
-      </w:pPr>
-      <w:r>
-        <w:t xml:space="preserve">        </w:t>
-      </w:r>
-      <w:proofErr w:type="spellStart"/>
-      <w:r>
-        <w:t>PdfPage</w:t>
-      </w:r>
-      <w:proofErr w:type="spellEnd"/>
-      <w:r>
-        <w:t xml:space="preserve"> page = </w:t>
-      </w:r>
-      <w:proofErr w:type="spellStart"/>
-      <w:proofErr w:type="gramStart"/>
-      <w:r>
-        <w:t>document.Pages.Add</w:t>
-      </w:r>
-      <w:proofErr w:type="spellEnd"/>
-      <w:proofErr w:type="gramEnd"/>
-      <w:r>
-        <w:t>(</w:t>
-      </w:r>
-      <w:proofErr w:type="gramStart"/>
-      <w:r>
-        <w:t>);</w:t>
-      </w:r>
-      <w:proofErr w:type="gramEnd"/>
-    </w:p>
-    <w:p>
-      <w:pPr>
-        <w:numPr>
-          <w:ilvl w:val="0"/>
-          <w:numId w:val="15"/>
-        </w:numPr>
-      </w:pPr>
-      <w:r>
-        <w:t> </w:t>
-      </w:r>
-    </w:p>
-    <w:p>
-      <w:pPr>
-        <w:numPr>
-          <w:ilvl w:val="0"/>
-          <w:numId w:val="15"/>
-        </w:numPr>
-      </w:pPr>
-      <w:r>
-        <w:t>        //Create PDF graphics for the page</w:t>
-      </w:r>
-    </w:p>
-    <w:p>
-      <w:pPr>
-        <w:numPr>
-          <w:ilvl w:val="0"/>
-          <w:numId w:val="15"/>
-        </w:numPr>
-      </w:pPr>
-      <w:r>
-        <w:t xml:space="preserve">        </w:t>
-      </w:r>
-      <w:proofErr w:type="spellStart"/>
-      <w:r>
-        <w:t>PdfGraphics</w:t>
-      </w:r>
-      <w:proofErr w:type="spellEnd"/>
-      <w:r>
-        <w:t xml:space="preserve"> graphics = </w:t>
-      </w:r>
-      <w:proofErr w:type="spellStart"/>
-      <w:proofErr w:type="gramStart"/>
-      <w:r>
-        <w:t>page.Graphics</w:t>
-      </w:r>
-      <w:proofErr w:type="spellEnd"/>
-      <w:proofErr w:type="gramEnd"/>
-      <w:r>
-        <w:t>;</w:t>
-      </w:r>
-    </w:p>
-    <w:p>
-      <w:pPr>
-        <w:numPr>
-          <w:ilvl w:val="0"/>
-          <w:numId w:val="15"/>
-        </w:numPr>
-      </w:pPr>
-      <w:r>
-        <w:t> </w:t>
-      </w:r>
-    </w:p>
-    <w:p>
-      <w:pPr>
-        <w:numPr>
-          <w:ilvl w:val="0"/>
-          <w:numId w:val="15"/>
-        </w:numPr>
-      </w:pPr>
-      <w:r>
-        <w:t>        //Set the standard font</w:t>
-      </w:r>
-    </w:p>
-    <w:p>
-      <w:pPr>
-        <w:numPr>
-          <w:ilvl w:val="0"/>
-          <w:numId w:val="15"/>
-        </w:numPr>
-      </w:pPr>
-      <w:r>
-        <w:t xml:space="preserve">        </w:t>
-      </w:r>
-      <w:proofErr w:type="spellStart"/>
-      <w:r>
-        <w:t>PdfFont</w:t>
-      </w:r>
-      <w:proofErr w:type="spellEnd"/>
-      <w:r>
-        <w:t xml:space="preserve"> font = </w:t>
-      </w:r>
-      <w:r>
-        <w:rPr>
-          <w:b/>
-          <w:bCs/>
-        </w:rPr>
-        <w:t>new</w:t>
-      </w:r>
-      <w:r>
-        <w:t xml:space="preserve"> </w:t>
-      </w:r>
-      <w:proofErr w:type="spellStart"/>
-      <w:proofErr w:type="gramStart"/>
-      <w:r>
-        <w:t>PdfStandardFont</w:t>
-      </w:r>
-      <w:proofErr w:type="spellEnd"/>
-      <w:r>
-        <w:t>(</w:t>
-      </w:r>
-      <w:proofErr w:type="spellStart"/>
-      <w:proofErr w:type="gramEnd"/>
-      <w:r>
-        <w:t>PdfFontFamily.Helvetica</w:t>
-      </w:r>
-      <w:proofErr w:type="spellEnd"/>
-      <w:r>
-        <w:t>, 20</w:t>
-      </w:r>
-      <w:proofErr w:type="gramStart"/>
-      <w:r>
-        <w:t>);</w:t>
-      </w:r>
-      <w:proofErr w:type="gramEnd"/>
-    </w:p>
-    <w:p>
-      <w:pPr>
-        <w:numPr>
-          <w:ilvl w:val="0"/>
-          <w:numId w:val="15"/>
-        </w:numPr>
-      </w:pPr>
-      <w:r>
-        <w:t> </w:t>
-      </w:r>
-    </w:p>
-    <w:p>
-      <w:pPr>
-        <w:numPr>
-          <w:ilvl w:val="0"/>
-          <w:numId w:val="15"/>
-        </w:numPr>
-      </w:pPr>
-      <w:r>
-        <w:t>        //Draw the text</w:t>
-      </w:r>
-    </w:p>
-    <w:p>
-      <w:pPr>
-        <w:numPr>
-          <w:ilvl w:val="0"/>
-          <w:numId w:val="15"/>
-        </w:numPr>
-      </w:pPr>
-      <w:r>
-        <w:t xml:space="preserve">        </w:t>
-      </w:r>
-      <w:proofErr w:type="spellStart"/>
-      <w:proofErr w:type="gramStart"/>
-      <w:r>
-        <w:t>graphics.DrawString</w:t>
-      </w:r>
-      <w:proofErr w:type="spellEnd"/>
-      <w:proofErr w:type="gramEnd"/>
-      <w:r>
-        <w:t xml:space="preserve">("Hello World!", font, </w:t>
-      </w:r>
-      <w:proofErr w:type="spellStart"/>
-      <w:r>
-        <w:t>PdfBrushes.Black</w:t>
-      </w:r>
-      <w:proofErr w:type="spellEnd"/>
-      <w:r>
-        <w:t xml:space="preserve">, new </w:t>
-      </w:r>
-      <w:proofErr w:type="spellStart"/>
-      <w:proofErr w:type="gramStart"/>
-      <w:r>
-        <w:t>Syncfusion.Drawing.PointF</w:t>
-      </w:r>
-      <w:proofErr w:type="spellEnd"/>
-      <w:proofErr w:type="gramEnd"/>
-      <w:r>
-        <w:t>(0, 0)</w:t>
-      </w:r>
-      <w:proofErr w:type="gramStart"/>
-      <w:r>
-        <w:t>);</w:t>
-      </w:r>
-      <w:proofErr w:type="gramEnd"/>
-    </w:p>
-    <w:p>
-      <w:pPr>
-        <w:numPr>
-          <w:ilvl w:val="0"/>
-          <w:numId w:val="15"/>
-        </w:numPr>
-      </w:pPr>
-      <w:r>
-        <w:t> </w:t>
-      </w:r>
-    </w:p>
-    <w:p>
-      <w:pPr>
-        <w:numPr>
-          <w:ilvl w:val="0"/>
-          <w:numId w:val="15"/>
-        </w:numPr>
-      </w:pPr>
-      <w:r>
-        <w:t xml:space="preserve">        //Saving the PDF to the </w:t>
-      </w:r>
-      <w:proofErr w:type="spellStart"/>
-      <w:r>
-        <w:t>MemoryStream</w:t>
-      </w:r>
-      <w:proofErr w:type="spellEnd"/>
-    </w:p>
-    <w:p>
-      <w:pPr>
-        <w:numPr>
-          <w:ilvl w:val="0"/>
-          <w:numId w:val="15"/>
-        </w:numPr>
-      </w:pPr>
-      <w:r>
-        <w:t xml:space="preserve">        </w:t>
-      </w:r>
-      <w:proofErr w:type="spellStart"/>
-      <w:r>
-        <w:t>MemoryStream</w:t>
-      </w:r>
-      <w:proofErr w:type="spellEnd"/>
-      <w:r>
-        <w:t xml:space="preserve"> stream = </w:t>
-      </w:r>
-      <w:r>
-        <w:rPr>
-          <w:b/>
-          <w:bCs/>
-        </w:rPr>
-        <w:t>new</w:t>
-      </w:r>
-      <w:r>
-        <w:t xml:space="preserve"> </w:t>
-      </w:r>
-      <w:proofErr w:type="spellStart"/>
-      <w:proofErr w:type="gramStart"/>
-      <w:r>
-        <w:t>MemoryStream</w:t>
-      </w:r>
-      <w:proofErr w:type="spellEnd"/>
-      <w:r>
-        <w:t>();</w:t>
-      </w:r>
-      <w:proofErr w:type="gramEnd"/>
-    </w:p>
-    <w:p>
-      <w:pPr>
-        <w:numPr>
-          <w:ilvl w:val="0"/>
-          <w:numId w:val="15"/>
-        </w:numPr>
-      </w:pPr>
-      <w:r>
-        <w:t> </w:t>
-      </w:r>
-    </w:p>
-    <w:p>
-      <w:pPr>
-        <w:numPr>
-          <w:ilvl w:val="0"/>
-          <w:numId w:val="15"/>
-        </w:numPr>
-      </w:pPr>
-      <w:r>
-        <w:t xml:space="preserve">        </w:t>
-      </w:r>
-      <w:proofErr w:type="spellStart"/>
-      <w:proofErr w:type="gramStart"/>
-      <w:r>
-        <w:t>document.Save</w:t>
-      </w:r>
-      <w:proofErr w:type="spellEnd"/>
-      <w:proofErr w:type="gramEnd"/>
-      <w:r>
-        <w:t>(stream</w:t>
-      </w:r>
-      <w:proofErr w:type="gramStart"/>
-      <w:r>
-        <w:t>);</w:t>
-      </w:r>
-      <w:proofErr w:type="gramEnd"/>
-    </w:p>
-    <w:p>
-      <w:pPr>
-        <w:numPr>
-          <w:ilvl w:val="0"/>
-          <w:numId w:val="15"/>
-        </w:numPr>
-      </w:pPr>
-      <w:r>
-        <w:t> </w:t>
-      </w:r>
-    </w:p>
-    <w:p>
-      <w:pPr>
-        <w:numPr>
-          <w:ilvl w:val="0"/>
-          <w:numId w:val="15"/>
-        </w:numPr>
-      </w:pPr>
-      <w:r>
-        <w:t xml:space="preserve">        </w:t>
-      </w:r>
-      <w:proofErr w:type="spellStart"/>
-      <w:proofErr w:type="gramStart"/>
-      <w:r>
-        <w:t>document.Close</w:t>
-      </w:r>
-      <w:proofErr w:type="spellEnd"/>
-      <w:proofErr w:type="gramEnd"/>
-      <w:r>
-        <w:t>(true</w:t>
-      </w:r>
-      <w:proofErr w:type="gramStart"/>
-      <w:r>
-        <w:t>);</w:t>
-      </w:r>
-      <w:proofErr w:type="gramEnd"/>
-    </w:p>
-    <w:p>
-      <w:pPr>
-        <w:numPr>
-          <w:ilvl w:val="0"/>
-          <w:numId w:val="15"/>
-        </w:numPr>
-      </w:pPr>
-      <w:r>
-        <w:t> </w:t>
-      </w:r>
-    </w:p>
-    <w:p>
-      <w:pPr>
-        <w:numPr>
-          <w:ilvl w:val="0"/>
-          <w:numId w:val="15"/>
-        </w:numPr>
-      </w:pPr>
-      <w:r>
-        <w:t>        //Download the PDF in the browser.</w:t>
-      </w:r>
-    </w:p>
-    <w:p>
-      <w:pPr>
-        <w:numPr>
-          <w:ilvl w:val="0"/>
-          <w:numId w:val="15"/>
-        </w:numPr>
-      </w:pPr>
-      <w:r>
-        <w:t xml:space="preserve">        </w:t>
-      </w:r>
-      <w:proofErr w:type="spellStart"/>
-      <w:proofErr w:type="gramStart"/>
-      <w:r>
-        <w:t>JS.SaveAs</w:t>
-      </w:r>
-      <w:proofErr w:type="spellEnd"/>
-      <w:proofErr w:type="gramEnd"/>
-      <w:r>
-        <w:t xml:space="preserve">("Sample.pdf", </w:t>
-      </w:r>
-      <w:proofErr w:type="spellStart"/>
-      <w:proofErr w:type="gramStart"/>
-      <w:r>
-        <w:t>stream.ToArray</w:t>
-      </w:r>
-      <w:proofErr w:type="spellEnd"/>
-      <w:proofErr w:type="gramEnd"/>
-      <w:r>
-        <w:t>()</w:t>
-      </w:r>
-      <w:proofErr w:type="gramStart"/>
-      <w:r>
-        <w:t>);</w:t>
-      </w:r>
-      <w:proofErr w:type="gramEnd"/>
-    </w:p>
-    <w:p>
-      <w:pPr>
-        <w:numPr>
-          <w:ilvl w:val="0"/>
-          <w:numId w:val="15"/>
-        </w:numPr>
-      </w:pPr>
-      <w:r>
-        <w:t> </w:t>
-      </w:r>
-    </w:p>
-    <w:p>
-      <w:pPr>
-        <w:numPr>
-          <w:ilvl w:val="0"/>
-          <w:numId w:val="15"/>
-        </w:numPr>
-      </w:pPr>
-      <w:r>
-        <w:t>    }</w:t>
-      </w:r>
-    </w:p>
-    <w:p>
-      <w:pPr>
-        <w:numPr>
-          <w:ilvl w:val="0"/>
-          <w:numId w:val="15"/>
-        </w:numPr>
-      </w:pPr>
-      <w:r>
-        <w:t> </w:t>
-      </w:r>
-    </w:p>
-    <w:p>
-      <w:pPr>
-        <w:numPr>
-          <w:ilvl w:val="0"/>
-          <w:numId w:val="15"/>
-        </w:numPr>
-      </w:pPr>
-      <w:r>
-        <w:t>}</w:t>
-      </w:r>
-    </w:p>
-    <w:p>
-      <w:r>
-        <w:lastRenderedPageBreak/>
-        <w:t>You can download the sample from </w:t>
+      <w:r>
+        <w:t xml:space="preserve">A complete working sample is available for </w:t>
       </w:r>
       <w:hyperlink r:id="rId11" w:tgtFrame="_blank" w:history="1">
         <w:r>
@@ -2984,11 +1196,18 @@
     </w:p>
     <w:p>
       <w:r>
-        <w:t>By executing the program, you will get the PDF file as follows.</w:t>
+        <w:t>By executing the program, the output PDF document will be generated as shown below</w:t>
+      </w:r>
+      <w:r>
+        <w:t>.</w:t>
       </w:r>
     </w:p>
     <w:p>
       <w:r>
+        <w:rPr>
+          <w:noProof/>
+        </w:rPr>
+        <w:lastRenderedPageBreak/>
         <w:drawing>
           <wp:inline distT="0" distB="0" distL="0" distR="0" wp14:anchorId="436D2BC2" wp14:editId="1447876A">
             <wp:extent cx="5943600" cy="4701540"/>
@@ -3076,7 +1295,23 @@
             <w:b/>
             <w:bCs/>
           </w:rPr>
-          <w:t>HTML to PDF</w:t>
+          <w:t>HTML</w:t>
+        </w:r>
+        <w:r>
+          <w:rPr>
+            <w:rStyle w:val="Hyperlink"/>
+            <w:b/>
+            <w:bCs/>
+          </w:rPr>
+          <w:t xml:space="preserve"> </w:t>
+        </w:r>
+        <w:r>
+          <w:rPr>
+            <w:rStyle w:val="Hyperlink"/>
+            <w:b/>
+            <w:bCs/>
+          </w:rPr>
+          <w:t>to PDF</w:t>
         </w:r>
       </w:hyperlink>
       <w:r>
@@ -3098,20 +1333,51 @@
     </w:p>
     <w:p>
       <w:r>
-        <w:t>Refer </w:t>
-      </w:r>
-      <w:hyperlink r:id="rId17" w:tgtFrame="_blank" w:history="1">
+        <w:t xml:space="preserve">Take a moment to explore the </w:t>
+      </w:r>
+      <w:hyperlink r:id="rId17" w:history="1">
         <w:r>
           <w:rPr>
             <w:rStyle w:val="Hyperlink"/>
-            <w:b/>
-            <w:bCs/>
           </w:rPr>
-          <w:t>here</w:t>
+          <w:t>documentation</w:t>
         </w:r>
       </w:hyperlink>
       <w:r>
-        <w:t> to explore the rich set of Syncfusion Essential® PDF features.</w:t>
+        <w:t xml:space="preserve">, where you’ll find additional options such as drawing right-to-left and multi-column text, using TrueType, Standard, and CJK fonts. You’ll also discover features like </w:t>
+      </w:r>
+      <w:hyperlink r:id="rId18" w:history="1">
+        <w:r>
+          <w:rPr>
+            <w:rStyle w:val="Hyperlink"/>
+          </w:rPr>
+          <w:t>PDF form filling</w:t>
+        </w:r>
+      </w:hyperlink>
+      <w:r>
+        <w:t xml:space="preserve">, </w:t>
+      </w:r>
+      <w:hyperlink r:id="rId19" w:history="1">
+        <w:r>
+          <w:rPr>
+            <w:rStyle w:val="Hyperlink"/>
+          </w:rPr>
+          <w:t>HTML to PDF</w:t>
+        </w:r>
+      </w:hyperlink>
+      <w:r>
+        <w:t xml:space="preserve"> conversion, and </w:t>
+      </w:r>
+      <w:hyperlink r:id="rId20" w:history="1">
+        <w:r>
+          <w:rPr>
+            <w:rStyle w:val="Hyperlink"/>
+          </w:rPr>
+          <w:t>PDF document protection</w:t>
+        </w:r>
+      </w:hyperlink>
+      <w:r>
+        <w:t>.</w:t>
       </w:r>
     </w:p>
     <w:p>
@@ -3132,7 +1398,7 @@
       <w:r>
         <w:t>You can refer to our </w:t>
       </w:r>
-      <w:hyperlink r:id="rId18" w:tgtFrame="_blank" w:tooltip="https://www.syncfusion.com/document-processing/pdf-framework/net-core" w:history="1">
+      <w:hyperlink r:id="rId21" w:tgtFrame="_blank" w:tooltip="https://www.syncfusion.com/document-processing/pdf-framework/net-core" w:history="1">
         <w:r>
           <w:rPr>
             <w:rStyle w:val="Hyperlink"/>
@@ -3145,7 +1411,7 @@
       <w:r>
         <w:t> </w:t>
       </w:r>
-      <w:hyperlink r:id="rId19" w:tgtFrame="_blank" w:tooltip="https://www.syncfusion.com/document-processing/pdf-framework/net-core" w:history="1">
+      <w:hyperlink r:id="rId22" w:tgtFrame="_blank" w:tooltip="https://www.syncfusion.com/document-processing/pdf-framework/net-core" w:history="1">
         <w:r>
           <w:rPr>
             <w:rStyle w:val="Hyperlink"/>
@@ -3158,7 +1424,7 @@
       <w:r>
         <w:t> page to know about its other groundbreaking feature representations and </w:t>
       </w:r>
-      <w:hyperlink r:id="rId20" w:tgtFrame="_blank" w:tooltip="https://help.syncfusion.com/file-formats/pdf/create-pdf-file-in-asp-net-core" w:history="1">
+      <w:hyperlink r:id="rId23" w:tgtFrame="_blank" w:tooltip="https://help.syncfusion.com/file-formats/pdf/create-pdf-file-in-asp-net-core" w:history="1">
         <w:r>
           <w:rPr>
             <w:rStyle w:val="Hyperlink"/>
@@ -3169,9 +1435,13 @@
         </w:r>
       </w:hyperlink>
       <w:r>
-        <w:t>, and how to quickly get started for configuration specifications. You can also explore our </w:t>
-      </w:r>
-      <w:hyperlink r:id="rId21" w:anchor="/bootstrap5" w:tgtFrame="_blank" w:tooltip="https://ej2.syncfusion.com/aspnetcore/PDF/Default?_gl=1*oxrtb5*_ga*MjkzODA3NDIuMTY4MjQwOTYyOA..*_ga_WC4JKKPHH0*MTY4ODQ0ODEzOS4xODQuMS4xNjg4NDUwNjc2LjI5LjAuMA..*_ga_2QTHE2Y2YX*MTY4ODQ0ODEzOS44LjEuMTY4ODQ1MDY3Ni4yOS4wLjA.&amp;_ga=2.48642854.1072980492.1688360769-29380742.1682409628#/bootstrap5" w:history="1">
+        <w:t xml:space="preserve">, and how to quickly get </w:t>
+      </w:r>
+      <w:r>
+        <w:lastRenderedPageBreak/>
+        <w:t>started for configuration specifications. You can also explore our </w:t>
+      </w:r>
+      <w:hyperlink r:id="rId24" w:anchor="/bootstrap5" w:tgtFrame="_blank" w:tooltip="https://ej2.syncfusion.com/aspnetcore/PDF/Default?_gl=1*oxrtb5*_ga*MjkzODA3NDIuMTY4MjQwOTYyOA..*_ga_WC4JKKPHH0*MTY4ODQ0ODEzOS4xODQuMS4xNjg4NDUwNjc2LjI5LjAuMA..*_ga_2QTHE2Y2YX*MTY4ODQ0ODEzOS44LjEuMTY4ODQ1MDY3Ni4yOS4wLjA.&amp;_ga=2.48642854.1072980492.1688360769-293" w:history="1">
         <w:r>
           <w:rPr>
             <w:rStyle w:val="Hyperlink"/>
@@ -3184,7 +1454,7 @@
       <w:r>
         <w:t> </w:t>
       </w:r>
-      <w:hyperlink r:id="rId22" w:anchor="/bootstrap5" w:tgtFrame="_blank" w:tooltip="https://ej2.syncfusion.com/aspnetcore/PDF/Default?_gl=1*oxrtb5*_ga*MjkzODA3NDIuMTY4MjQwOTYyOA..*_ga_WC4JKKPHH0*MTY4ODQ0ODEzOS4xODQuMS4xNjg4NDUwNjc2LjI5LjAuMA..*_ga_2QTHE2Y2YX*MTY4ODQ0ODEzOS44LjEuMTY4ODQ1MDY3Ni4yOS4wLjA.&amp;_ga=2.48642854.1072980492.1688360769-29380742.1682409628#/bootstrap5" w:history="1">
+      <w:hyperlink r:id="rId25" w:anchor="/bootstrap5" w:tgtFrame="_blank" w:tooltip="https://ej2.syncfusion.com/aspnetcore/PDF/Default?_gl=1*oxrtb5*_ga*MjkzODA3NDIuMTY4MjQwOTYyOA..*_ga_WC4JKKPHH0*MTY4ODQ0ODEzOS4xODQuMS4xNjg4NDUwNjc2LjI5LjAuMA..*_ga_2QTHE2Y2YX*MTY4ODQ0ODEzOS44LjEuMTY4ODQ1MDY3Ni4yOS4wLjA.&amp;_ga=2.48642854.1072980492.1688360769-293" w:history="1">
         <w:r>
           <w:rPr>
             <w:rStyle w:val="Hyperlink"/>
@@ -3200,10 +1470,9 @@
     </w:p>
     <w:p>
       <w:r>
-        <w:lastRenderedPageBreak/>
         <w:t>For current customers, you can check out our components from the </w:t>
       </w:r>
-      <w:hyperlink r:id="rId23" w:tgtFrame="_blank" w:history="1">
+      <w:hyperlink r:id="rId26" w:tgtFrame="_blank" w:history="1">
         <w:r>
           <w:rPr>
             <w:rStyle w:val="Hyperlink"/>
@@ -3216,7 +1485,7 @@
       <w:r>
         <w:t> page. If you are new to Syncfusion®, you can try our 30-day </w:t>
       </w:r>
-      <w:hyperlink r:id="rId24" w:tgtFrame="_blank" w:history="1">
+      <w:hyperlink r:id="rId27" w:tgtFrame="_blank" w:history="1">
         <w:r>
           <w:rPr>
             <w:rStyle w:val="Hyperlink"/>
@@ -3234,7 +1503,7 @@
       <w:r>
         <w:t>If you have any queries or require clarifications, please let us know in the comments section below. You can also contact us through our </w:t>
       </w:r>
-      <w:hyperlink r:id="rId25" w:tgtFrame="_blank" w:history="1">
+      <w:hyperlink r:id="rId28" w:tgtFrame="_blank" w:history="1">
         <w:r>
           <w:rPr>
             <w:rStyle w:val="Hyperlink"/>
@@ -3247,7 +1516,7 @@
       <w:r>
         <w:t>, </w:t>
       </w:r>
-      <w:hyperlink r:id="rId26" w:tgtFrame="_blank" w:history="1">
+      <w:hyperlink r:id="rId29" w:tgtFrame="_blank" w:history="1">
         <w:r>
           <w:rPr>
             <w:rStyle w:val="Hyperlink"/>
@@ -3260,7 +1529,7 @@
       <w:r>
         <w:t>, or </w:t>
       </w:r>
-      <w:hyperlink r:id="rId27" w:tgtFrame="_blank" w:history="1">
+      <w:hyperlink r:id="rId30" w:tgtFrame="_blank" w:history="1">
         <w:r>
           <w:rPr>
             <w:rStyle w:val="Hyperlink"/>
@@ -3437,6 +1706,118 @@
     </w:lvl>
   </w:abstractNum>
   <w:abstractNum w:abstractNumId="1" w15:restartNumberingAfterBreak="0">
+    <w:nsid w:val="16E800A7"/>
+    <w:multiLevelType w:val="hybridMultilevel"/>
+    <w:tmpl w:val="E4D8F7F4"/>
+    <w:lvl w:ilvl="0" w:tplc="2B189FE6">
+      <w:numFmt w:val="bullet"/>
+      <w:lvlText w:val=""/>
+      <w:lvlJc w:val="left"/>
+      <w:pPr>
+        <w:ind w:left="720" w:hanging="360"/>
+      </w:pPr>
+      <w:rPr>
+        <w:rFonts w:ascii="Symbol" w:eastAsiaTheme="minorHAnsi" w:hAnsi="Symbol" w:cstheme="minorBidi" w:hint="default"/>
+      </w:rPr>
+    </w:lvl>
+    <w:lvl w:ilvl="1" w:tplc="04090003" w:tentative="1">
+      <w:start w:val="1"/>
+      <w:numFmt w:val="bullet"/>
+      <w:lvlText w:val="o"/>
+      <w:lvlJc w:val="left"/>
+      <w:pPr>
+        <w:ind w:left="1440" w:hanging="360"/>
+      </w:pPr>
+      <w:rPr>
+        <w:rFonts w:ascii="Courier New" w:hAnsi="Courier New" w:cs="Courier New" w:hint="default"/>
+      </w:rPr>
+    </w:lvl>
+    <w:lvl w:ilvl="2" w:tplc="04090005" w:tentative="1">
+      <w:start w:val="1"/>
+      <w:numFmt w:val="bullet"/>
+      <w:lvlText w:val=""/>
+      <w:lvlJc w:val="left"/>
+      <w:pPr>
+        <w:ind w:left="2160" w:hanging="360"/>
+      </w:pPr>
+      <w:rPr>
+        <w:rFonts w:ascii="Wingdings" w:hAnsi="Wingdings" w:hint="default"/>
+      </w:rPr>
+    </w:lvl>
+    <w:lvl w:ilvl="3" w:tplc="04090001" w:tentative="1">
+      <w:start w:val="1"/>
+      <w:numFmt w:val="bullet"/>
+      <w:lvlText w:val=""/>
+      <w:lvlJc w:val="left"/>
+      <w:pPr>
+        <w:ind w:left="2880" w:hanging="360"/>
+      </w:pPr>
+      <w:rPr>
+        <w:rFonts w:ascii="Symbol" w:hAnsi="Symbol" w:hint="default"/>
+      </w:rPr>
+    </w:lvl>
+    <w:lvl w:ilvl="4" w:tplc="04090003" w:tentative="1">
+      <w:start w:val="1"/>
+      <w:numFmt w:val="bullet"/>
+      <w:lvlText w:val="o"/>
+      <w:lvlJc w:val="left"/>
+      <w:pPr>
+        <w:ind w:left="3600" w:hanging="360"/>
+      </w:pPr>
+      <w:rPr>
+        <w:rFonts w:ascii="Courier New" w:hAnsi="Courier New" w:cs="Courier New" w:hint="default"/>
+      </w:rPr>
+    </w:lvl>
+    <w:lvl w:ilvl="5" w:tplc="04090005" w:tentative="1">
+      <w:start w:val="1"/>
+      <w:numFmt w:val="bullet"/>
+      <w:lvlText w:val=""/>
+      <w:lvlJc w:val="left"/>
+      <w:pPr>
+        <w:ind w:left="4320" w:hanging="360"/>
+      </w:pPr>
+      <w:rPr>
+        <w:rFonts w:ascii="Wingdings" w:hAnsi="Wingdings" w:hint="default"/>
+      </w:rPr>
+    </w:lvl>
+    <w:lvl w:ilvl="6" w:tplc="04090001" w:tentative="1">
+      <w:start w:val="1"/>
+      <w:numFmt w:val="bullet"/>
+      <w:lvlText w:val=""/>
+      <w:lvlJc w:val="left"/>
+      <w:pPr>
+        <w:ind w:left="5040" w:hanging="360"/>
+      </w:pPr>
+      <w:rPr>
+        <w:rFonts w:ascii="Symbol" w:hAnsi="Symbol" w:hint="default"/>
+      </w:rPr>
+    </w:lvl>
+    <w:lvl w:ilvl="7" w:tplc="04090003" w:tentative="1">
+      <w:start w:val="1"/>
+      <w:numFmt w:val="bullet"/>
+      <w:lvlText w:val="o"/>
+      <w:lvlJc w:val="left"/>
+      <w:pPr>
+        <w:ind w:left="5760" w:hanging="360"/>
+      </w:pPr>
+      <w:rPr>
+        <w:rFonts w:ascii="Courier New" w:hAnsi="Courier New" w:cs="Courier New" w:hint="default"/>
+      </w:rPr>
+    </w:lvl>
+    <w:lvl w:ilvl="8" w:tplc="04090005" w:tentative="1">
+      <w:start w:val="1"/>
+      <w:numFmt w:val="bullet"/>
+      <w:lvlText w:val=""/>
+      <w:lvlJc w:val="left"/>
+      <w:pPr>
+        <w:ind w:left="6480" w:hanging="360"/>
+      </w:pPr>
+      <w:rPr>
+        <w:rFonts w:ascii="Wingdings" w:hAnsi="Wingdings" w:hint="default"/>
+      </w:rPr>
+    </w:lvl>
+  </w:abstractNum>
+  <w:abstractNum w:abstractNumId="2" w15:restartNumberingAfterBreak="0">
     <w:nsid w:val="17637309"/>
     <w:multiLevelType w:val="multilevel"/>
     <w:tmpl w:val="FB0EE14A"/>
@@ -3585,7 +1966,7 @@
       </w:rPr>
     </w:lvl>
   </w:abstractNum>
-  <w:abstractNum w:abstractNumId="2" w15:restartNumberingAfterBreak="0">
+  <w:abstractNum w:abstractNumId="3" w15:restartNumberingAfterBreak="0">
     <w:nsid w:val="35606F47"/>
     <w:multiLevelType w:val="multilevel"/>
     <w:tmpl w:val="6FC2C45A"/>
@@ -3734,7 +2115,7 @@
       </w:rPr>
     </w:lvl>
   </w:abstractNum>
-  <w:abstractNum w:abstractNumId="3" w15:restartNumberingAfterBreak="0">
+  <w:abstractNum w:abstractNumId="4" w15:restartNumberingAfterBreak="0">
     <w:nsid w:val="3A83787C"/>
     <w:multiLevelType w:val="multilevel"/>
     <w:tmpl w:val="1B3E5910"/>
@@ -3883,7 +2264,7 @@
       </w:rPr>
     </w:lvl>
   </w:abstractNum>
-  <w:abstractNum w:abstractNumId="4" w15:restartNumberingAfterBreak="0">
+  <w:abstractNum w:abstractNumId="5" w15:restartNumberingAfterBreak="0">
     <w:nsid w:val="3AB03147"/>
     <w:multiLevelType w:val="multilevel"/>
     <w:tmpl w:val="65E8004A"/>
@@ -4032,7 +2413,7 @@
       </w:rPr>
     </w:lvl>
   </w:abstractNum>
-  <w:abstractNum w:abstractNumId="5" w15:restartNumberingAfterBreak="0">
+  <w:abstractNum w:abstractNumId="6" w15:restartNumberingAfterBreak="0">
     <w:nsid w:val="3EB8583C"/>
     <w:multiLevelType w:val="multilevel"/>
     <w:tmpl w:val="5A68C320"/>
@@ -4181,7 +2562,7 @@
       </w:rPr>
     </w:lvl>
   </w:abstractNum>
-  <w:abstractNum w:abstractNumId="6" w15:restartNumberingAfterBreak="0">
+  <w:abstractNum w:abstractNumId="7" w15:restartNumberingAfterBreak="0">
     <w:nsid w:val="4B333890"/>
     <w:multiLevelType w:val="multilevel"/>
     <w:tmpl w:val="601C6D4C"/>
@@ -4330,7 +2711,7 @@
       </w:rPr>
     </w:lvl>
   </w:abstractNum>
-  <w:abstractNum w:abstractNumId="7" w15:restartNumberingAfterBreak="0">
+  <w:abstractNum w:abstractNumId="8" w15:restartNumberingAfterBreak="0">
     <w:nsid w:val="4E5255A2"/>
     <w:multiLevelType w:val="multilevel"/>
     <w:tmpl w:val="B99AD31A"/>
@@ -4479,7 +2860,7 @@
       </w:rPr>
     </w:lvl>
   </w:abstractNum>
-  <w:abstractNum w:abstractNumId="8" w15:restartNumberingAfterBreak="0">
+  <w:abstractNum w:abstractNumId="9" w15:restartNumberingAfterBreak="0">
     <w:nsid w:val="4ED344D1"/>
     <w:multiLevelType w:val="multilevel"/>
     <w:tmpl w:val="B25CF462"/>
@@ -4628,7 +3009,7 @@
       </w:rPr>
     </w:lvl>
   </w:abstractNum>
-  <w:abstractNum w:abstractNumId="9" w15:restartNumberingAfterBreak="0">
+  <w:abstractNum w:abstractNumId="10" w15:restartNumberingAfterBreak="0">
     <w:nsid w:val="536224C8"/>
     <w:multiLevelType w:val="multilevel"/>
     <w:tmpl w:val="84BCAB98"/>
@@ -4777,7 +3158,7 @@
       </w:rPr>
     </w:lvl>
   </w:abstractNum>
-  <w:abstractNum w:abstractNumId="10" w15:restartNumberingAfterBreak="0">
+  <w:abstractNum w:abstractNumId="11" w15:restartNumberingAfterBreak="0">
     <w:nsid w:val="5B8837B8"/>
     <w:multiLevelType w:val="multilevel"/>
     <w:tmpl w:val="BD20199A"/>
@@ -4926,7 +3307,7 @@
       </w:rPr>
     </w:lvl>
   </w:abstractNum>
-  <w:abstractNum w:abstractNumId="11" w15:restartNumberingAfterBreak="0">
+  <w:abstractNum w:abstractNumId="12" w15:restartNumberingAfterBreak="0">
     <w:nsid w:val="62CE3E5E"/>
     <w:multiLevelType w:val="multilevel"/>
     <w:tmpl w:val="B6E637A8"/>
@@ -5075,7 +3456,7 @@
       </w:rPr>
     </w:lvl>
   </w:abstractNum>
-  <w:abstractNum w:abstractNumId="12" w15:restartNumberingAfterBreak="0">
+  <w:abstractNum w:abstractNumId="13" w15:restartNumberingAfterBreak="0">
     <w:nsid w:val="68FC5809"/>
     <w:multiLevelType w:val="multilevel"/>
     <w:tmpl w:val="1C901432"/>
@@ -5224,7 +3605,7 @@
       </w:rPr>
     </w:lvl>
   </w:abstractNum>
-  <w:abstractNum w:abstractNumId="13" w15:restartNumberingAfterBreak="0">
+  <w:abstractNum w:abstractNumId="14" w15:restartNumberingAfterBreak="0">
     <w:nsid w:val="6D675C72"/>
     <w:multiLevelType w:val="multilevel"/>
     <w:tmpl w:val="9A24C1A4"/>
@@ -5373,7 +3754,7 @@
       </w:rPr>
     </w:lvl>
   </w:abstractNum>
-  <w:abstractNum w:abstractNumId="14" w15:restartNumberingAfterBreak="0">
+  <w:abstractNum w:abstractNumId="15" w15:restartNumberingAfterBreak="0">
     <w:nsid w:val="763E6E33"/>
     <w:multiLevelType w:val="multilevel"/>
     <w:tmpl w:val="C764EEC2"/>
@@ -5523,49 +3904,52 @@
     </w:lvl>
   </w:abstractNum>
   <w:num w:numId="1" w16cid:durableId="881206762">
-    <w:abstractNumId w:val="1"/>
+    <w:abstractNumId w:val="2"/>
   </w:num>
   <w:num w:numId="2" w16cid:durableId="628245418">
-    <w:abstractNumId w:val="2"/>
+    <w:abstractNumId w:val="3"/>
   </w:num>
   <w:num w:numId="3" w16cid:durableId="2094692831">
     <w:abstractNumId w:val="0"/>
   </w:num>
   <w:num w:numId="4" w16cid:durableId="430048140">
+    <w:abstractNumId w:val="6"/>
+  </w:num>
+  <w:num w:numId="5" w16cid:durableId="911356947">
     <w:abstractNumId w:val="5"/>
   </w:num>
-  <w:num w:numId="5" w16cid:durableId="911356947">
+  <w:num w:numId="6" w16cid:durableId="392702596">
+    <w:abstractNumId w:val="15"/>
+  </w:num>
+  <w:num w:numId="7" w16cid:durableId="1301494119">
+    <w:abstractNumId w:val="10"/>
+  </w:num>
+  <w:num w:numId="8" w16cid:durableId="105395761">
+    <w:abstractNumId w:val="13"/>
+  </w:num>
+  <w:num w:numId="9" w16cid:durableId="1308243876">
+    <w:abstractNumId w:val="11"/>
+  </w:num>
+  <w:num w:numId="10" w16cid:durableId="685249062">
     <w:abstractNumId w:val="4"/>
   </w:num>
-  <w:num w:numId="6" w16cid:durableId="392702596">
+  <w:num w:numId="11" w16cid:durableId="1238049744">
+    <w:abstractNumId w:val="12"/>
+  </w:num>
+  <w:num w:numId="12" w16cid:durableId="671110476">
     <w:abstractNumId w:val="14"/>
   </w:num>
-  <w:num w:numId="7" w16cid:durableId="1301494119">
+  <w:num w:numId="13" w16cid:durableId="287663546">
+    <w:abstractNumId w:val="8"/>
+  </w:num>
+  <w:num w:numId="14" w16cid:durableId="1916546156">
     <w:abstractNumId w:val="9"/>
   </w:num>
-  <w:num w:numId="8" w16cid:durableId="105395761">
-    <w:abstractNumId w:val="12"/>
-  </w:num>
-  <w:num w:numId="9" w16cid:durableId="1308243876">
-    <w:abstractNumId w:val="10"/>
-  </w:num>
-  <w:num w:numId="10" w16cid:durableId="685249062">
-    <w:abstractNumId w:val="3"/>
-  </w:num>
-  <w:num w:numId="11" w16cid:durableId="1238049744">
-    <w:abstractNumId w:val="11"/>
-  </w:num>
-  <w:num w:numId="12" w16cid:durableId="671110476">
-    <w:abstractNumId w:val="13"/>
-  </w:num>
-  <w:num w:numId="13" w16cid:durableId="287663546">
+  <w:num w:numId="15" w16cid:durableId="802968905">
     <w:abstractNumId w:val="7"/>
   </w:num>
-  <w:num w:numId="14" w16cid:durableId="1916546156">
-    <w:abstractNumId w:val="8"/>
-  </w:num>
-  <w:num w:numId="15" w16cid:durableId="802968905">
-    <w:abstractNumId w:val="6"/>
+  <w:num w:numId="16" w16cid:durableId="1936552560">
+    <w:abstractNumId w:val="1"/>
   </w:num>
 </w:numbering>
 </file>
@@ -6509,6 +4893,37 @@
       <w:shd w:val="clear" w:color="auto" w:fill="E1DFDD"/>
     </w:rPr>
   </w:style>
+  <w:style w:type="character" w:styleId="FollowedHyperlink">
+    <w:name w:val="FollowedHyperlink"/>
+    <w:basedOn w:val="DefaultParagraphFont"/>
+    <w:uiPriority w:val="99"/>
+    <w:semiHidden/>
+    <w:unhideWhenUsed/>
+    <w:rsid w:val="00A35421"/>
+    <w:rPr>
+      <w:color w:val="96607D" w:themeColor="followedHyperlink"/>
+      <w:u w:val="single"/>
+    </w:rPr>
+  </w:style>
+  <w:style w:type="table" w:styleId="TableGrid">
+    <w:name w:val="Table Grid"/>
+    <w:basedOn w:val="TableNormal"/>
+    <w:uiPriority w:val="39"/>
+    <w:rsid w:val="00213C77"/>
+    <w:pPr>
+      <w:spacing w:after="0" w:line="240" w:lineRule="auto"/>
+    </w:pPr>
+    <w:tblPr>
+      <w:tblBorders>
+        <w:top w:val="single" w:sz="4" w:space="0" w:color="auto"/>
+        <w:left w:val="single" w:sz="4" w:space="0" w:color="auto"/>
+        <w:bottom w:val="single" w:sz="4" w:space="0" w:color="auto"/>
+        <w:right w:val="single" w:sz="4" w:space="0" w:color="auto"/>
+        <w:insideH w:val="single" w:sz="4" w:space="0" w:color="auto"/>
+        <w:insideV w:val="single" w:sz="4" w:space="0" w:color="auto"/>
+      </w:tblBorders>
+    </w:tblPr>
+  </w:style>
 </w:styles>
 </file>
 

</xml_diff>